<commit_message>
Print do método aprendizado no Artigo.
</commit_message>
<xml_diff>
--- a/Artigo.docx
+++ b/Artigo.docx
@@ -1,6 +1,6 @@
 
 <file path=word/document.xml><?xml version="1.0" encoding="utf-8"?>
-<w:document xmlns:wpc="http://schemas.microsoft.com/office/word/2010/wordprocessingCanvas" xmlns:cx="http://schemas.microsoft.com/office/drawing/2014/chartex" xmlns:cx1="http://schemas.microsoft.com/office/drawing/2015/9/8/chartex" xmlns:cx2="http://schemas.microsoft.com/office/drawing/2015/10/21/chartex" xmlns:cx3="http://schemas.microsoft.com/office/drawing/2016/5/9/chartex" xmlns:cx4="http://schemas.microsoft.com/office/drawing/2016/5/10/chartex" xmlns:cx5="http://schemas.microsoft.com/office/drawing/2016/5/11/chartex" xmlns:cx6="http://schemas.microsoft.com/office/drawing/2016/5/12/chartex" xmlns:cx7="http://schemas.microsoft.com/office/drawing/2016/5/13/chartex" xmlns:cx8="http://schemas.microsoft.com/office/drawing/2016/5/14/chartex" xmlns:mc="http://schemas.openxmlformats.org/markup-compatibility/2006" xmlns:aink="http://schemas.microsoft.com/office/drawing/2016/ink" xmlns:am3d="http://schemas.microsoft.com/office/drawing/2017/model3d" xmlns:o="urn:schemas-microsoft-com:office:office" xmlns:r="http://schemas.openxmlformats.org/officeDocument/2006/relationships" xmlns:m="http://schemas.openxmlformats.org/officeDocument/2006/math" xmlns:v="urn:schemas-microsoft-com:vml" xmlns:wp14="http://schemas.microsoft.com/office/word/2010/wordprocessingDrawing" xmlns:wp="http://schemas.openxmlformats.org/drawingml/2006/wordprocessingDrawing" xmlns:w10="urn:schemas-microsoft-com:office:word" xmlns:w="http://schemas.openxmlformats.org/wordprocessingml/2006/main" xmlns:w14="http://schemas.microsoft.com/office/word/2010/wordml" xmlns:w15="http://schemas.microsoft.com/office/word/2012/wordml" xmlns:w16cid="http://schemas.microsoft.com/office/word/2016/wordml/cid" xmlns:w16se="http://schemas.microsoft.com/office/word/2015/wordml/symex" xmlns:wpg="http://schemas.microsoft.com/office/word/2010/wordprocessingGroup" xmlns:wpi="http://schemas.microsoft.com/office/word/2010/wordprocessingInk" xmlns:wne="http://schemas.microsoft.com/office/word/2006/wordml" xmlns:wps="http://schemas.microsoft.com/office/word/2010/wordprocessingShape" mc:Ignorable="w14 w15 w16se w16cid wp14">
+<w:document xmlns:wpc="http://schemas.microsoft.com/office/word/2010/wordprocessingCanvas" xmlns:mc="http://schemas.openxmlformats.org/markup-compatibility/2006" xmlns:o="urn:schemas-microsoft-com:office:office" xmlns:r="http://schemas.openxmlformats.org/officeDocument/2006/relationships" xmlns:m="http://schemas.openxmlformats.org/officeDocument/2006/math" xmlns:v="urn:schemas-microsoft-com:vml" xmlns:wp14="http://schemas.microsoft.com/office/word/2010/wordprocessingDrawing" xmlns:wp="http://schemas.openxmlformats.org/drawingml/2006/wordprocessingDrawing" xmlns:w10="urn:schemas-microsoft-com:office:word" xmlns:w="http://schemas.openxmlformats.org/wordprocessingml/2006/main" xmlns:w14="http://schemas.microsoft.com/office/word/2010/wordml" xmlns:wpg="http://schemas.microsoft.com/office/word/2010/wordprocessingGroup" xmlns:wpi="http://schemas.microsoft.com/office/word/2010/wordprocessingInk" xmlns:wne="http://schemas.microsoft.com/office/word/2006/wordml" xmlns:wps="http://schemas.microsoft.com/office/word/2010/wordprocessingShape" mc:Ignorable="w14 wp14">
   <w:body>
     <w:p>
       <w:pPr>
@@ -79,7 +79,7 @@
         </w:rPr>
         <w:t xml:space="preserve"> de Oliveira Barros &lt; </w:t>
       </w:r>
-      <w:hyperlink r:id="rId6" w:tgtFrame="_blank" w:history="1">
+      <w:hyperlink r:id="rId7" w:tgtFrame="_blank" w:history="1">
         <w:r>
           <w:rPr>
             <w:rFonts w:ascii="Times New Roman" w:hAnsi="Times New Roman" w:cs="Times New Roman"/>
@@ -477,7 +477,7 @@
             <o:lock v:ext="edit" aspectratio="t"/>
           </v:shapetype>
           <v:shape id="_x0000_i1025" type="#_x0000_t75" style="width:333pt;height:156pt">
-            <v:imagedata r:id="rId7" o:title="Capturar"/>
+            <v:imagedata r:id="rId8" o:title="Capturar"/>
           </v:shape>
         </w:pict>
       </w:r>
@@ -676,28 +676,7 @@
           <w:rFonts w:ascii="Times New Roman" w:hAnsi="Times New Roman" w:cs="Times New Roman"/>
           <w:lang w:eastAsia="pt-BR"/>
         </w:rPr>
-        <w:t>A aprendizagem</w:t>
-      </w:r>
-      <w:r>
-        <w:rPr>
-          <w:rFonts w:ascii="Times New Roman" w:hAnsi="Times New Roman" w:cs="Times New Roman"/>
-          <w:lang w:eastAsia="pt-BR"/>
-        </w:rPr>
-        <w:t xml:space="preserve"> no aprendizado por reforço</w:t>
-      </w:r>
-      <w:r>
-        <w:rPr>
-          <w:rFonts w:ascii="Times New Roman" w:hAnsi="Times New Roman" w:cs="Times New Roman"/>
-          <w:lang w:eastAsia="pt-BR"/>
-        </w:rPr>
-        <w:t xml:space="preserve"> se dá sem a presença de um professor que ensina através de exemplos.</w:t>
-      </w:r>
-      <w:r>
-        <w:rPr>
-          <w:rFonts w:ascii="Times New Roman" w:hAnsi="Times New Roman" w:cs="Times New Roman"/>
-          <w:lang w:eastAsia="pt-BR"/>
-        </w:rPr>
-        <w:t xml:space="preserve"> Sua utilização é recomendada quando não se dispõe de modelos a priori, ou quando não se consegue obter exemplos apropriados das situações as quais o agente aprendiz irá </w:t>
+        <w:t xml:space="preserve">A aprendizagem no aprendizado por reforço se dá sem a presença de um professor que ensina através de exemplos. Sua utilização é recomendada quando não se dispõe de modelos a priori, ou quando não se consegue obter exemplos apropriados das situações as quais o agente aprendiz irá </w:t>
       </w:r>
       <w:r>
         <w:rPr>
@@ -877,14 +856,7 @@
           <w:rFonts w:ascii="Times New Roman" w:hAnsi="Times New Roman" w:cs="Times New Roman"/>
           <w:szCs w:val="24"/>
         </w:rPr>
-        <w:t>π</w:t>
-      </w:r>
-      <w:r>
-        <w:rPr>
-          <w:rFonts w:ascii="Times New Roman" w:hAnsi="Times New Roman" w:cs="Times New Roman"/>
-          <w:szCs w:val="24"/>
-        </w:rPr>
-        <w:t>*).</w:t>
+        <w:t>π*).</w:t>
       </w:r>
       <w:r>
         <w:rPr>
@@ -937,6 +909,7 @@
         <w:rPr>
           <w:rFonts w:ascii="Times New Roman" w:hAnsi="Times New Roman" w:cs="Times New Roman"/>
           <w:noProof/>
+          <w:lang w:eastAsia="pt-BR"/>
         </w:rPr>
         <w:drawing>
           <wp:inline distT="0" distB="0" distL="0" distR="0">
@@ -956,7 +929,7 @@
                     </pic:cNvPicPr>
                   </pic:nvPicPr>
                   <pic:blipFill>
-                    <a:blip r:embed="rId8">
+                    <a:blip r:embed="rId9">
                       <a:extLst>
                         <a:ext uri="{28A0092B-C50C-407E-A947-70E740481C1C}">
                           <a14:useLocalDpi xmlns:a14="http://schemas.microsoft.com/office/drawing/2010/main" val="0"/>
@@ -1088,28 +1061,7 @@
           <w:rFonts w:ascii="Times New Roman" w:hAnsi="Times New Roman" w:cs="Times New Roman"/>
           <w:lang w:eastAsia="pt-BR"/>
         </w:rPr>
-        <w:t xml:space="preserve"> </w:t>
-      </w:r>
-      <w:r>
-        <w:rPr>
-          <w:rFonts w:ascii="Times New Roman" w:hAnsi="Times New Roman" w:cs="Times New Roman"/>
-          <w:lang w:eastAsia="pt-BR"/>
-        </w:rPr>
-        <w:t>Para o desenvolvimento do simulador</w:t>
-      </w:r>
-      <w:r>
-        <w:rPr>
-          <w:rFonts w:ascii="Times New Roman" w:hAnsi="Times New Roman" w:cs="Times New Roman"/>
-          <w:lang w:eastAsia="pt-BR"/>
-        </w:rPr>
-        <w:t xml:space="preserve">, </w:t>
-      </w:r>
-      <w:r>
-        <w:rPr>
-          <w:rFonts w:ascii="Times New Roman" w:hAnsi="Times New Roman" w:cs="Times New Roman"/>
-          <w:lang w:eastAsia="pt-BR"/>
-        </w:rPr>
-        <w:t>utilizamos uma planta de um ambiente (Shopping Peixoto) para aprendizado do mesmo. Nela foram inseridos pontos que representam os locais</w:t>
+        <w:t xml:space="preserve"> Para o desenvolvimento do simulador, utilizamos uma planta de um ambiente (Shopping Peixoto) para aprendizado do mesmo. Nela foram inseridos pontos que representam os locais</w:t>
       </w:r>
       <w:r>
         <w:rPr>
@@ -1402,27 +1354,104 @@
     </w:p>
     <w:p>
       <w:pPr>
+        <w:jc w:val="center"/>
+        <w:rPr>
+          <w:rFonts w:ascii="Times New Roman" w:hAnsi="Times New Roman" w:cs="Times New Roman"/>
+          <w:color w:val="FF0000"/>
+        </w:rPr>
+      </w:pPr>
+      <w:bookmarkStart w:id="0" w:name="_GoBack"/>
+      <w:bookmarkEnd w:id="0"/>
+      <w:r>
+        <w:rPr>
+          <w:rFonts w:ascii="Times New Roman" w:hAnsi="Times New Roman" w:cs="Times New Roman"/>
+          <w:color w:val="FF0000"/>
+        </w:rPr>
+        <w:pict>
+          <v:shape id="_x0000_i1026" type="#_x0000_t75" style="width:460.5pt;height:351.75pt">
+            <v:imagedata r:id="rId10" o:title="captura"/>
+          </v:shape>
+        </w:pict>
+      </w:r>
+    </w:p>
+    <w:p>
+      <w:pPr>
         <w:jc w:val="both"/>
         <w:rPr>
           <w:rFonts w:ascii="Times New Roman" w:hAnsi="Times New Roman" w:cs="Times New Roman"/>
-          <w:color w:val="FF0000"/>
-          <w:u w:val="single"/>
-        </w:rPr>
-      </w:pPr>
-      <w:r>
-        <w:rPr>
-          <w:rFonts w:ascii="Times New Roman" w:hAnsi="Times New Roman" w:cs="Times New Roman"/>
-          <w:color w:val="FF0000"/>
+        </w:rPr>
+      </w:pPr>
+      <w:r>
+        <w:rPr>
+          <w:rFonts w:ascii="Times New Roman" w:hAnsi="Times New Roman" w:cs="Times New Roman"/>
         </w:rPr>
         <w:tab/>
       </w:r>
       <w:r>
         <w:rPr>
           <w:rFonts w:ascii="Times New Roman" w:hAnsi="Times New Roman" w:cs="Times New Roman"/>
-          <w:color w:val="FF0000"/>
-          <w:u w:val="single"/>
-        </w:rPr>
-        <w:t>COLOCAR IMAGEM</w:t>
+        </w:rPr>
+        <w:t xml:space="preserve">O método </w:t>
+      </w:r>
+      <w:proofErr w:type="spellStart"/>
+      <w:proofErr w:type="gramStart"/>
+      <w:r>
+        <w:rPr>
+          <w:rFonts w:ascii="Times New Roman" w:hAnsi="Times New Roman" w:cs="Times New Roman"/>
+        </w:rPr>
+        <w:t>realizarVigilancia</w:t>
+      </w:r>
+      <w:proofErr w:type="spellEnd"/>
+      <w:proofErr w:type="gramEnd"/>
+      <w:r>
+        <w:rPr>
+          <w:rFonts w:ascii="Times New Roman" w:hAnsi="Times New Roman" w:cs="Times New Roman"/>
+        </w:rPr>
+        <w:t xml:space="preserve"> realiza o processo de gerar o percurso o qual o </w:t>
+      </w:r>
+      <w:proofErr w:type="spellStart"/>
+      <w:r>
+        <w:rPr>
+          <w:rFonts w:ascii="Times New Roman" w:hAnsi="Times New Roman" w:cs="Times New Roman"/>
+        </w:rPr>
+        <w:t>rodô</w:t>
+      </w:r>
+      <w:proofErr w:type="spellEnd"/>
+      <w:r>
+        <w:rPr>
+          <w:rFonts w:ascii="Times New Roman" w:hAnsi="Times New Roman" w:cs="Times New Roman"/>
+        </w:rPr>
+        <w:t xml:space="preserve"> deverá percorrer.  Esse percurso é gerado a partir da escolha aleatoriamente de um estado para ser a origem do processo de vigilância e um estado destino, esses e os demais pertencentes ao conjunto de estados (pontos) os quais ele deve monitorar. Em seguida, o caminho da origem ao destino é atribuído ao percurso, e o destino se torna a origem e é escolhido um novo estado para se tornar o destino, sendo que os destinos anteriores não </w:t>
+      </w:r>
+      <w:r>
+        <w:rPr>
+          <w:rFonts w:ascii="Times New Roman" w:hAnsi="Times New Roman" w:cs="Times New Roman"/>
+        </w:rPr>
+        <w:t xml:space="preserve">pertencem </w:t>
+      </w:r>
+      <w:r>
+        <w:rPr>
+          <w:rFonts w:ascii="Times New Roman" w:hAnsi="Times New Roman" w:cs="Times New Roman"/>
+        </w:rPr>
+        <w:t>ma</w:t>
+      </w:r>
+      <w:r>
+        <w:rPr>
+          <w:rFonts w:ascii="Times New Roman" w:hAnsi="Times New Roman" w:cs="Times New Roman"/>
+        </w:rPr>
+        <w:t>i</w:t>
+      </w:r>
+      <w:r>
+        <w:rPr>
+          <w:rFonts w:ascii="Times New Roman" w:hAnsi="Times New Roman" w:cs="Times New Roman"/>
+        </w:rPr>
+        <w:t>s a lista de estados a serem visitados para que não apresente no final locais sem monitoração. O processo é re</w:t>
+      </w:r>
+      <w:r>
+        <w:rPr>
+          <w:rFonts w:ascii="Times New Roman" w:hAnsi="Times New Roman" w:cs="Times New Roman"/>
+        </w:rPr>
+        <w:t>alizado até que a lista de pontos a serem monitorados esteja vazia.</w:t>
       </w:r>
     </w:p>
     <w:p>
@@ -1430,100 +1459,14 @@
         <w:jc w:val="both"/>
         <w:rPr>
           <w:rFonts w:ascii="Times New Roman" w:hAnsi="Times New Roman" w:cs="Times New Roman"/>
-          <w:color w:val="FF0000"/>
-          <w:u w:val="single"/>
-        </w:rPr>
-      </w:pPr>
-    </w:p>
-    <w:p>
-      <w:pPr>
-        <w:jc w:val="both"/>
-        <w:rPr>
-          <w:rFonts w:ascii="Times New Roman" w:hAnsi="Times New Roman" w:cs="Times New Roman"/>
-        </w:rPr>
-      </w:pPr>
-      <w:r>
-        <w:rPr>
-          <w:rFonts w:ascii="Times New Roman" w:hAnsi="Times New Roman" w:cs="Times New Roman"/>
-        </w:rPr>
-        <w:tab/>
-      </w:r>
-      <w:r>
-        <w:rPr>
-          <w:rFonts w:ascii="Times New Roman" w:hAnsi="Times New Roman" w:cs="Times New Roman"/>
-        </w:rPr>
-        <w:t xml:space="preserve">O método </w:t>
-      </w:r>
-      <w:proofErr w:type="spellStart"/>
-      <w:r>
-        <w:rPr>
-          <w:rFonts w:ascii="Times New Roman" w:hAnsi="Times New Roman" w:cs="Times New Roman"/>
-        </w:rPr>
-        <w:t>realizarVigilancia</w:t>
-      </w:r>
-      <w:proofErr w:type="spellEnd"/>
-      <w:r>
-        <w:rPr>
-          <w:rFonts w:ascii="Times New Roman" w:hAnsi="Times New Roman" w:cs="Times New Roman"/>
-        </w:rPr>
-        <w:t xml:space="preserve"> realiza o processo de gerar o percurso o qual o </w:t>
-      </w:r>
-      <w:proofErr w:type="spellStart"/>
-      <w:r>
-        <w:rPr>
-          <w:rFonts w:ascii="Times New Roman" w:hAnsi="Times New Roman" w:cs="Times New Roman"/>
-        </w:rPr>
-        <w:t>rodô</w:t>
-      </w:r>
-      <w:proofErr w:type="spellEnd"/>
-      <w:r>
-        <w:rPr>
-          <w:rFonts w:ascii="Times New Roman" w:hAnsi="Times New Roman" w:cs="Times New Roman"/>
-        </w:rPr>
-        <w:t xml:space="preserve"> deverá percorrer.  Esse percurso é gerado a partir da escolha aleatoriamente de um estado para ser a origem do processo de vigilância e um estado destino, esses e os demais pertencentes ao conjunto de estados (pontos) os quais ele deve monitorar. Em seguida, o caminho da origem ao destino é atribuído ao percurso, e o destino se torna a origem e é escolhido um novo estado para se tornar o destino, sendo que os destinos anteriores não </w:t>
-      </w:r>
-      <w:r>
-        <w:rPr>
-          <w:rFonts w:ascii="Times New Roman" w:hAnsi="Times New Roman" w:cs="Times New Roman"/>
-        </w:rPr>
-        <w:t xml:space="preserve">pertencem </w:t>
-      </w:r>
-      <w:r>
-        <w:rPr>
-          <w:rFonts w:ascii="Times New Roman" w:hAnsi="Times New Roman" w:cs="Times New Roman"/>
-        </w:rPr>
-        <w:t>ma</w:t>
-      </w:r>
-      <w:r>
-        <w:rPr>
-          <w:rFonts w:ascii="Times New Roman" w:hAnsi="Times New Roman" w:cs="Times New Roman"/>
-        </w:rPr>
-        <w:t>i</w:t>
-      </w:r>
-      <w:r>
-        <w:rPr>
-          <w:rFonts w:ascii="Times New Roman" w:hAnsi="Times New Roman" w:cs="Times New Roman"/>
-        </w:rPr>
-        <w:t>s a lista de estados a serem visitados para que não apresente no final locais sem monitoração. O processo é re</w:t>
-      </w:r>
-      <w:r>
-        <w:rPr>
-          <w:rFonts w:ascii="Times New Roman" w:hAnsi="Times New Roman" w:cs="Times New Roman"/>
-        </w:rPr>
-        <w:t>alizado até que a lista de pontos a serem monitorados esteja vazia.</w:t>
-      </w:r>
-    </w:p>
-    <w:p>
-      <w:pPr>
-        <w:jc w:val="both"/>
-        <w:rPr>
-          <w:rFonts w:ascii="Times New Roman" w:hAnsi="Times New Roman" w:cs="Times New Roman"/>
         </w:rPr>
       </w:pPr>
       <w:r>
         <w:rPr>
           <w:noProof/>
-        </w:rPr>
+          <w:lang w:eastAsia="pt-BR"/>
+        </w:rPr>
+        <w:lastRenderedPageBreak/>
         <w:drawing>
           <wp:inline distT="0" distB="0" distL="0" distR="0">
             <wp:extent cx="5457825" cy="4743450"/>
@@ -1542,7 +1485,7 @@
                     </pic:cNvPicPr>
                   </pic:nvPicPr>
                   <pic:blipFill>
-                    <a:blip r:embed="rId9">
+                    <a:blip r:embed="rId11">
                       <a:extLst>
                         <a:ext uri="{28A0092B-C50C-407E-A947-70E740481C1C}">
                           <a14:useLocalDpi xmlns:a14="http://schemas.microsoft.com/office/drawing/2010/main" val="0"/>
@@ -1605,49 +1548,7 @@
         <w:rPr>
           <w:rFonts w:ascii="Times New Roman" w:hAnsi="Times New Roman" w:cs="Times New Roman"/>
         </w:rPr>
-        <w:t>Este projeto teve como objetivo auxiliar na compreensão das técnicas</w:t>
-      </w:r>
-      <w:r>
-        <w:rPr>
-          <w:rFonts w:ascii="Times New Roman" w:hAnsi="Times New Roman" w:cs="Times New Roman"/>
-        </w:rPr>
-        <w:t xml:space="preserve"> e conceitos</w:t>
-      </w:r>
-      <w:r>
-        <w:rPr>
-          <w:rFonts w:ascii="Times New Roman" w:hAnsi="Times New Roman" w:cs="Times New Roman"/>
-        </w:rPr>
-        <w:t xml:space="preserve"> </w:t>
-      </w:r>
-      <w:r>
-        <w:rPr>
-          <w:rFonts w:ascii="Times New Roman" w:hAnsi="Times New Roman" w:cs="Times New Roman"/>
-        </w:rPr>
-        <w:t>aprendizag</w:t>
-      </w:r>
-      <w:r>
-        <w:rPr>
-          <w:rFonts w:ascii="Times New Roman" w:hAnsi="Times New Roman" w:cs="Times New Roman"/>
-        </w:rPr>
-        <w:t xml:space="preserve">em </w:t>
-      </w:r>
-      <w:r>
-        <w:rPr>
-          <w:rFonts w:ascii="Times New Roman" w:hAnsi="Times New Roman" w:cs="Times New Roman"/>
-        </w:rPr>
-        <w:t xml:space="preserve">discutidas em </w:t>
-      </w:r>
-      <w:r>
-        <w:rPr>
-          <w:rFonts w:ascii="Times New Roman" w:hAnsi="Times New Roman" w:cs="Times New Roman"/>
-        </w:rPr>
-        <w:t xml:space="preserve">sala, sendo </w:t>
-      </w:r>
-      <w:r>
-        <w:rPr>
-          <w:rFonts w:ascii="Times New Roman" w:hAnsi="Times New Roman" w:cs="Times New Roman"/>
-        </w:rPr>
-        <w:t>o aprendizado por reforço acompanhado do algoritmo de Q-</w:t>
+        <w:t>Este projeto teve como objetivo auxiliar na compreensão das técnicas e conceitos aprendizagem discutidas em sala, sendo o aprendizado por reforço acompanhado do algoritmo de Q-</w:t>
       </w:r>
       <w:proofErr w:type="spellStart"/>
       <w:r>
@@ -1661,13 +1562,7 @@
         <w:rPr>
           <w:rFonts w:ascii="Times New Roman" w:hAnsi="Times New Roman" w:cs="Times New Roman"/>
         </w:rPr>
-        <w:t xml:space="preserve"> utilizados</w:t>
-      </w:r>
-      <w:r>
-        <w:rPr>
-          <w:rFonts w:ascii="Times New Roman" w:hAnsi="Times New Roman" w:cs="Times New Roman"/>
-        </w:rPr>
-        <w:t xml:space="preserve"> no desenvolvimento da ferramenta. </w:t>
+        <w:t xml:space="preserve"> utilizados no desenvolvimento da ferramenta. </w:t>
       </w:r>
       <w:r>
         <w:rPr>
@@ -1702,8 +1597,6 @@
           <w:lang w:eastAsia="pt-BR"/>
         </w:rPr>
       </w:pPr>
-      <w:bookmarkStart w:id="0" w:name="_GoBack"/>
-      <w:bookmarkEnd w:id="0"/>
     </w:p>
     <w:p>
       <w:pPr>
@@ -1935,24 +1828,24 @@
           <w:sz w:val="24"/>
           <w:szCs w:val="24"/>
         </w:rPr>
-        <w:t>http://professor.ufabc.edu.br/~ronaldo.prati/InteligenciaArtificial/reinforcement-learning.pdf</w:t>
-      </w:r>
+        <w:t>http://professor.ufabc.edu.br/~ronaldo.</w:t>
+      </w:r>
+      <w:proofErr w:type="gramEnd"/>
       <w:r>
         <w:rPr>
           <w:rFonts w:ascii="Times New Roman" w:hAnsi="Times New Roman" w:cs="Times New Roman"/>
           <w:sz w:val="24"/>
           <w:szCs w:val="24"/>
         </w:rPr>
-        <w:t>.&gt;</w:t>
-      </w:r>
-      <w:proofErr w:type="gramEnd"/>
+        <w:t>prati/InteligenciaArtificial/reinforcement-learning.pdf</w:t>
+      </w:r>
       <w:r>
         <w:rPr>
           <w:rFonts w:ascii="Times New Roman" w:hAnsi="Times New Roman" w:cs="Times New Roman"/>
           <w:sz w:val="24"/>
           <w:szCs w:val="24"/>
         </w:rPr>
-        <w:t xml:space="preserve">  Acesso em 15 de set. 2017</w:t>
+        <w:t>.&gt;  Acesso em 15 de set. 2017</w:t>
       </w:r>
     </w:p>
     <w:p>
@@ -2034,8 +1927,8 @@
 </file>
 
 <file path=word/numbering.xml><?xml version="1.0" encoding="utf-8"?>
-<w:numbering xmlns:wpc="http://schemas.microsoft.com/office/word/2010/wordprocessingCanvas" xmlns:cx="http://schemas.microsoft.com/office/drawing/2014/chartex" xmlns:cx1="http://schemas.microsoft.com/office/drawing/2015/9/8/chartex" xmlns:cx2="http://schemas.microsoft.com/office/drawing/2015/10/21/chartex" xmlns:cx3="http://schemas.microsoft.com/office/drawing/2016/5/9/chartex" xmlns:cx4="http://schemas.microsoft.com/office/drawing/2016/5/10/chartex" xmlns:cx5="http://schemas.microsoft.com/office/drawing/2016/5/11/chartex" xmlns:cx6="http://schemas.microsoft.com/office/drawing/2016/5/12/chartex" xmlns:cx7="http://schemas.microsoft.com/office/drawing/2016/5/13/chartex" xmlns:cx8="http://schemas.microsoft.com/office/drawing/2016/5/14/chartex" xmlns:mc="http://schemas.openxmlformats.org/markup-compatibility/2006" xmlns:aink="http://schemas.microsoft.com/office/drawing/2016/ink" xmlns:am3d="http://schemas.microsoft.com/office/drawing/2017/model3d" xmlns:o="urn:schemas-microsoft-com:office:office" xmlns:r="http://schemas.openxmlformats.org/officeDocument/2006/relationships" xmlns:m="http://schemas.openxmlformats.org/officeDocument/2006/math" xmlns:v="urn:schemas-microsoft-com:vml" xmlns:wp14="http://schemas.microsoft.com/office/word/2010/wordprocessingDrawing" xmlns:wp="http://schemas.openxmlformats.org/drawingml/2006/wordprocessingDrawing" xmlns:w10="urn:schemas-microsoft-com:office:word" xmlns:w="http://schemas.openxmlformats.org/wordprocessingml/2006/main" xmlns:w14="http://schemas.microsoft.com/office/word/2010/wordml" xmlns:w15="http://schemas.microsoft.com/office/word/2012/wordml" xmlns:w16cid="http://schemas.microsoft.com/office/word/2016/wordml/cid" xmlns:w16se="http://schemas.microsoft.com/office/word/2015/wordml/symex" xmlns:wpg="http://schemas.microsoft.com/office/word/2010/wordprocessingGroup" xmlns:wpi="http://schemas.microsoft.com/office/word/2010/wordprocessingInk" xmlns:wne="http://schemas.microsoft.com/office/word/2006/wordml" xmlns:wps="http://schemas.microsoft.com/office/word/2010/wordprocessingShape" mc:Ignorable="w14 w15 w16se w16cid wp14">
-  <w:abstractNum w:abstractNumId="0" w15:restartNumberingAfterBreak="0">
+<w:numbering xmlns:wpc="http://schemas.microsoft.com/office/word/2010/wordprocessingCanvas" xmlns:mc="http://schemas.openxmlformats.org/markup-compatibility/2006" xmlns:o="urn:schemas-microsoft-com:office:office" xmlns:r="http://schemas.openxmlformats.org/officeDocument/2006/relationships" xmlns:m="http://schemas.openxmlformats.org/officeDocument/2006/math" xmlns:v="urn:schemas-microsoft-com:vml" xmlns:wp14="http://schemas.microsoft.com/office/word/2010/wordprocessingDrawing" xmlns:wp="http://schemas.openxmlformats.org/drawingml/2006/wordprocessingDrawing" xmlns:w10="urn:schemas-microsoft-com:office:word" xmlns:w="http://schemas.openxmlformats.org/wordprocessingml/2006/main" xmlns:w14="http://schemas.microsoft.com/office/word/2010/wordml" xmlns:wpg="http://schemas.microsoft.com/office/word/2010/wordprocessingGroup" xmlns:wpi="http://schemas.microsoft.com/office/word/2010/wordprocessingInk" xmlns:wne="http://schemas.microsoft.com/office/word/2006/wordml" xmlns:wps="http://schemas.microsoft.com/office/word/2010/wordprocessingShape" mc:Ignorable="w14 wp14">
+  <w:abstractNum w:abstractNumId="0">
     <w:nsid w:val="01B81EB7"/>
     <w:multiLevelType w:val="multilevel"/>
     <w:tmpl w:val="35A41DDC"/>
@@ -2151,7 +2044,7 @@
       </w:pPr>
     </w:lvl>
   </w:abstractNum>
-  <w:abstractNum w:abstractNumId="1" w15:restartNumberingAfterBreak="0">
+  <w:abstractNum w:abstractNumId="1">
     <w:nsid w:val="1BEF443D"/>
     <w:multiLevelType w:val="hybridMultilevel"/>
     <w:tmpl w:val="B068F2A8"/>
@@ -2240,7 +2133,7 @@
       </w:pPr>
     </w:lvl>
   </w:abstractNum>
-  <w:abstractNum w:abstractNumId="2" w15:restartNumberingAfterBreak="0">
+  <w:abstractNum w:abstractNumId="2">
     <w:nsid w:val="50BE4BE3"/>
     <w:multiLevelType w:val="hybridMultilevel"/>
     <w:tmpl w:val="1C5A2B74"/>
@@ -2353,7 +2246,7 @@
       </w:rPr>
     </w:lvl>
   </w:abstractNum>
-  <w:abstractNum w:abstractNumId="3" w15:restartNumberingAfterBreak="0">
+  <w:abstractNum w:abstractNumId="3">
     <w:nsid w:val="54B2012F"/>
     <w:multiLevelType w:val="hybridMultilevel"/>
     <w:tmpl w:val="4110682A"/>
@@ -2488,7 +2381,7 @@
 </file>
 
 <file path=word/styles.xml><?xml version="1.0" encoding="utf-8"?>
-<w:styles xmlns:mc="http://schemas.openxmlformats.org/markup-compatibility/2006" xmlns:r="http://schemas.openxmlformats.org/officeDocument/2006/relationships" xmlns:w="http://schemas.openxmlformats.org/wordprocessingml/2006/main" xmlns:w14="http://schemas.microsoft.com/office/word/2010/wordml" xmlns:w15="http://schemas.microsoft.com/office/word/2012/wordml" xmlns:w16cid="http://schemas.microsoft.com/office/word/2016/wordml/cid" xmlns:w16se="http://schemas.microsoft.com/office/word/2015/wordml/symex" mc:Ignorable="w14 w15 w16se w16cid">
+<w:styles xmlns:mc="http://schemas.openxmlformats.org/markup-compatibility/2006" xmlns:r="http://schemas.openxmlformats.org/officeDocument/2006/relationships" xmlns:w="http://schemas.openxmlformats.org/wordprocessingml/2006/main" xmlns:w14="http://schemas.microsoft.com/office/word/2010/wordml" mc:Ignorable="w14">
   <w:docDefaults>
     <w:rPrDefault>
       <w:rPr>
@@ -2504,382 +2397,144 @@
       </w:pPr>
     </w:pPrDefault>
   </w:docDefaults>
-  <w:latentStyles w:defLockedState="0" w:defUIPriority="99" w:defSemiHidden="0" w:defUnhideWhenUsed="0" w:defQFormat="0" w:count="375">
-    <w:lsdException w:name="Normal" w:uiPriority="0" w:qFormat="1"/>
-    <w:lsdException w:name="heading 1" w:uiPriority="9" w:qFormat="1"/>
-    <w:lsdException w:name="heading 2" w:semiHidden="1" w:uiPriority="9" w:unhideWhenUsed="1" w:qFormat="1"/>
-    <w:lsdException w:name="heading 3" w:semiHidden="1" w:uiPriority="9" w:unhideWhenUsed="1" w:qFormat="1"/>
-    <w:lsdException w:name="heading 4" w:semiHidden="1" w:uiPriority="9" w:unhideWhenUsed="1" w:qFormat="1"/>
-    <w:lsdException w:name="heading 5" w:semiHidden="1" w:uiPriority="9" w:unhideWhenUsed="1" w:qFormat="1"/>
-    <w:lsdException w:name="heading 6" w:semiHidden="1" w:uiPriority="9" w:unhideWhenUsed="1" w:qFormat="1"/>
-    <w:lsdException w:name="heading 7" w:semiHidden="1" w:uiPriority="9" w:unhideWhenUsed="1" w:qFormat="1"/>
-    <w:lsdException w:name="heading 8" w:semiHidden="1" w:uiPriority="9" w:unhideWhenUsed="1" w:qFormat="1"/>
-    <w:lsdException w:name="heading 9" w:semiHidden="1" w:uiPriority="9" w:unhideWhenUsed="1" w:qFormat="1"/>
-    <w:lsdException w:name="index 1" w:semiHidden="1" w:unhideWhenUsed="1"/>
-    <w:lsdException w:name="index 2" w:semiHidden="1" w:unhideWhenUsed="1"/>
-    <w:lsdException w:name="index 3" w:semiHidden="1" w:unhideWhenUsed="1"/>
-    <w:lsdException w:name="index 4" w:semiHidden="1" w:unhideWhenUsed="1"/>
-    <w:lsdException w:name="index 5" w:semiHidden="1" w:unhideWhenUsed="1"/>
-    <w:lsdException w:name="index 6" w:semiHidden="1" w:unhideWhenUsed="1"/>
-    <w:lsdException w:name="index 7" w:semiHidden="1" w:unhideWhenUsed="1"/>
-    <w:lsdException w:name="index 8" w:semiHidden="1" w:unhideWhenUsed="1"/>
-    <w:lsdException w:name="index 9" w:semiHidden="1" w:unhideWhenUsed="1"/>
-    <w:lsdException w:name="toc 1" w:semiHidden="1" w:uiPriority="39" w:unhideWhenUsed="1"/>
-    <w:lsdException w:name="toc 2" w:semiHidden="1" w:uiPriority="39" w:unhideWhenUsed="1"/>
-    <w:lsdException w:name="toc 3" w:semiHidden="1" w:uiPriority="39" w:unhideWhenUsed="1"/>
-    <w:lsdException w:name="toc 4" w:semiHidden="1" w:uiPriority="39" w:unhideWhenUsed="1"/>
-    <w:lsdException w:name="toc 5" w:semiHidden="1" w:uiPriority="39" w:unhideWhenUsed="1"/>
-    <w:lsdException w:name="toc 6" w:semiHidden="1" w:uiPriority="39" w:unhideWhenUsed="1"/>
-    <w:lsdException w:name="toc 7" w:semiHidden="1" w:uiPriority="39" w:unhideWhenUsed="1"/>
-    <w:lsdException w:name="toc 8" w:semiHidden="1" w:uiPriority="39" w:unhideWhenUsed="1"/>
-    <w:lsdException w:name="toc 9" w:semiHidden="1" w:uiPriority="39" w:unhideWhenUsed="1"/>
-    <w:lsdException w:name="Normal Indent" w:semiHidden="1" w:unhideWhenUsed="1"/>
-    <w:lsdException w:name="footnote text" w:semiHidden="1" w:unhideWhenUsed="1"/>
-    <w:lsdException w:name="annotation text" w:semiHidden="1" w:unhideWhenUsed="1"/>
-    <w:lsdException w:name="header" w:semiHidden="1" w:unhideWhenUsed="1"/>
-    <w:lsdException w:name="footer" w:semiHidden="1" w:unhideWhenUsed="1"/>
-    <w:lsdException w:name="index heading" w:semiHidden="1" w:unhideWhenUsed="1"/>
-    <w:lsdException w:name="caption" w:semiHidden="1" w:uiPriority="35" w:unhideWhenUsed="1" w:qFormat="1"/>
-    <w:lsdException w:name="table of figures" w:semiHidden="1" w:unhideWhenUsed="1"/>
-    <w:lsdException w:name="envelope address" w:semiHidden="1" w:unhideWhenUsed="1"/>
-    <w:lsdException w:name="envelope return" w:semiHidden="1" w:unhideWhenUsed="1"/>
-    <w:lsdException w:name="footnote reference" w:semiHidden="1" w:unhideWhenUsed="1"/>
-    <w:lsdException w:name="annotation reference" w:semiHidden="1" w:unhideWhenUsed="1"/>
-    <w:lsdException w:name="line number" w:semiHidden="1" w:unhideWhenUsed="1"/>
-    <w:lsdException w:name="page number" w:semiHidden="1" w:unhideWhenUsed="1"/>
-    <w:lsdException w:name="endnote reference" w:semiHidden="1" w:unhideWhenUsed="1"/>
-    <w:lsdException w:name="endnote text" w:semiHidden="1" w:unhideWhenUsed="1"/>
-    <w:lsdException w:name="table of authorities" w:semiHidden="1" w:unhideWhenUsed="1"/>
-    <w:lsdException w:name="macro" w:semiHidden="1" w:unhideWhenUsed="1"/>
-    <w:lsdException w:name="toa heading" w:semiHidden="1" w:unhideWhenUsed="1"/>
-    <w:lsdException w:name="List" w:semiHidden="1" w:unhideWhenUsed="1"/>
-    <w:lsdException w:name="List Bullet" w:semiHidden="1" w:unhideWhenUsed="1"/>
-    <w:lsdException w:name="List Number" w:semiHidden="1" w:unhideWhenUsed="1"/>
-    <w:lsdException w:name="List 2" w:semiHidden="1" w:unhideWhenUsed="1"/>
-    <w:lsdException w:name="List 3" w:semiHidden="1" w:unhideWhenUsed="1"/>
-    <w:lsdException w:name="List 4" w:semiHidden="1" w:unhideWhenUsed="1"/>
-    <w:lsdException w:name="List 5" w:semiHidden="1" w:unhideWhenUsed="1"/>
-    <w:lsdException w:name="List Bullet 2" w:semiHidden="1" w:unhideWhenUsed="1"/>
-    <w:lsdException w:name="List Bullet 3" w:semiHidden="1" w:unhideWhenUsed="1"/>
-    <w:lsdException w:name="List Bullet 4" w:semiHidden="1" w:unhideWhenUsed="1"/>
-    <w:lsdException w:name="List Bullet 5" w:semiHidden="1" w:unhideWhenUsed="1"/>
-    <w:lsdException w:name="List Number 2" w:semiHidden="1" w:unhideWhenUsed="1"/>
-    <w:lsdException w:name="List Number 3" w:semiHidden="1" w:unhideWhenUsed="1"/>
-    <w:lsdException w:name="List Number 4" w:semiHidden="1" w:unhideWhenUsed="1"/>
-    <w:lsdException w:name="List Number 5" w:semiHidden="1" w:unhideWhenUsed="1"/>
-    <w:lsdException w:name="Title" w:uiPriority="10" w:qFormat="1"/>
-    <w:lsdException w:name="Closing" w:semiHidden="1" w:unhideWhenUsed="1"/>
-    <w:lsdException w:name="Signature" w:semiHidden="1" w:unhideWhenUsed="1"/>
-    <w:lsdException w:name="Default Paragraph Font" w:semiHidden="1" w:uiPriority="1" w:unhideWhenUsed="1"/>
-    <w:lsdException w:name="Body Text" w:semiHidden="1" w:unhideWhenUsed="1"/>
-    <w:lsdException w:name="Body Text Indent" w:semiHidden="1" w:unhideWhenUsed="1"/>
-    <w:lsdException w:name="List Continue" w:semiHidden="1" w:unhideWhenUsed="1"/>
-    <w:lsdException w:name="List Continue 2" w:semiHidden="1" w:unhideWhenUsed="1"/>
-    <w:lsdException w:name="List Continue 3" w:semiHidden="1" w:unhideWhenUsed="1"/>
-    <w:lsdException w:name="List Continue 4" w:semiHidden="1" w:unhideWhenUsed="1"/>
-    <w:lsdException w:name="List Continue 5" w:semiHidden="1" w:unhideWhenUsed="1"/>
-    <w:lsdException w:name="Message Header" w:semiHidden="1" w:unhideWhenUsed="1"/>
-    <w:lsdException w:name="Subtitle" w:uiPriority="11" w:qFormat="1"/>
-    <w:lsdException w:name="Salutation" w:semiHidden="1" w:unhideWhenUsed="1"/>
-    <w:lsdException w:name="Date" w:semiHidden="1" w:unhideWhenUsed="1"/>
-    <w:lsdException w:name="Body Text First Indent" w:semiHidden="1" w:unhideWhenUsed="1"/>
-    <w:lsdException w:name="Body Text First Indent 2" w:semiHidden="1" w:unhideWhenUsed="1"/>
-    <w:lsdException w:name="Note Heading" w:semiHidden="1" w:unhideWhenUsed="1"/>
-    <w:lsdException w:name="Body Text 2" w:semiHidden="1" w:unhideWhenUsed="1"/>
-    <w:lsdException w:name="Body Text 3" w:semiHidden="1" w:unhideWhenUsed="1"/>
-    <w:lsdException w:name="Body Text Indent 2" w:semiHidden="1" w:unhideWhenUsed="1"/>
-    <w:lsdException w:name="Body Text Indent 3" w:semiHidden="1" w:unhideWhenUsed="1"/>
-    <w:lsdException w:name="Block Text" w:semiHidden="1" w:unhideWhenUsed="1"/>
-    <w:lsdException w:name="Hyperlink" w:semiHidden="1" w:unhideWhenUsed="1"/>
-    <w:lsdException w:name="FollowedHyperlink" w:semiHidden="1" w:unhideWhenUsed="1"/>
-    <w:lsdException w:name="Strong" w:uiPriority="22" w:qFormat="1"/>
-    <w:lsdException w:name="Emphasis" w:uiPriority="20" w:qFormat="1"/>
-    <w:lsdException w:name="Document Map" w:semiHidden="1" w:unhideWhenUsed="1"/>
-    <w:lsdException w:name="Plain Text" w:semiHidden="1" w:unhideWhenUsed="1"/>
-    <w:lsdException w:name="E-mail Signature" w:semiHidden="1" w:unhideWhenUsed="1"/>
-    <w:lsdException w:name="HTML Top of Form" w:semiHidden="1" w:unhideWhenUsed="1"/>
-    <w:lsdException w:name="HTML Bottom of Form" w:semiHidden="1" w:unhideWhenUsed="1"/>
-    <w:lsdException w:name="Normal (Web)" w:semiHidden="1" w:unhideWhenUsed="1"/>
-    <w:lsdException w:name="HTML Acronym" w:semiHidden="1" w:unhideWhenUsed="1"/>
-    <w:lsdException w:name="HTML Address" w:semiHidden="1" w:unhideWhenUsed="1"/>
-    <w:lsdException w:name="HTML Cite" w:semiHidden="1" w:unhideWhenUsed="1"/>
-    <w:lsdException w:name="HTML Code" w:semiHidden="1" w:unhideWhenUsed="1"/>
-    <w:lsdException w:name="HTML Definition" w:semiHidden="1" w:unhideWhenUsed="1"/>
-    <w:lsdException w:name="HTML Keyboard" w:semiHidden="1" w:unhideWhenUsed="1"/>
-    <w:lsdException w:name="HTML Preformatted" w:semiHidden="1" w:unhideWhenUsed="1"/>
-    <w:lsdException w:name="HTML Sample" w:semiHidden="1" w:unhideWhenUsed="1"/>
-    <w:lsdException w:name="HTML Typewriter" w:semiHidden="1" w:unhideWhenUsed="1"/>
-    <w:lsdException w:name="HTML Variable" w:semiHidden="1" w:unhideWhenUsed="1"/>
-    <w:lsdException w:name="Normal Table" w:semiHidden="1" w:unhideWhenUsed="1"/>
-    <w:lsdException w:name="annotation subject" w:semiHidden="1" w:unhideWhenUsed="1"/>
-    <w:lsdException w:name="No List" w:semiHidden="1" w:unhideWhenUsed="1"/>
-    <w:lsdException w:name="Outline List 1" w:semiHidden="1" w:unhideWhenUsed="1"/>
-    <w:lsdException w:name="Outline List 2" w:semiHidden="1" w:unhideWhenUsed="1"/>
-    <w:lsdException w:name="Outline List 3" w:semiHidden="1" w:unhideWhenUsed="1"/>
-    <w:lsdException w:name="Table Simple 1" w:semiHidden="1" w:unhideWhenUsed="1"/>
-    <w:lsdException w:name="Table Simple 2" w:semiHidden="1" w:unhideWhenUsed="1"/>
-    <w:lsdException w:name="Table Simple 3" w:semiHidden="1" w:unhideWhenUsed="1"/>
-    <w:lsdException w:name="Table Classic 1" w:semiHidden="1" w:unhideWhenUsed="1"/>
-    <w:lsdException w:name="Table Classic 2" w:semiHidden="1" w:unhideWhenUsed="1"/>
-    <w:lsdException w:name="Table Classic 3" w:semiHidden="1" w:unhideWhenUsed="1"/>
-    <w:lsdException w:name="Table Classic 4" w:semiHidden="1" w:unhideWhenUsed="1"/>
-    <w:lsdException w:name="Table Colorful 1" w:semiHidden="1" w:unhideWhenUsed="1"/>
-    <w:lsdException w:name="Table Colorful 2" w:semiHidden="1" w:unhideWhenUsed="1"/>
-    <w:lsdException w:name="Table Colorful 3" w:semiHidden="1" w:unhideWhenUsed="1"/>
-    <w:lsdException w:name="Table Columns 1" w:semiHidden="1" w:unhideWhenUsed="1"/>
-    <w:lsdException w:name="Table Columns 2" w:semiHidden="1" w:unhideWhenUsed="1"/>
-    <w:lsdException w:name="Table Columns 3" w:semiHidden="1" w:unhideWhenUsed="1"/>
-    <w:lsdException w:name="Table Columns 4" w:semiHidden="1" w:unhideWhenUsed="1"/>
-    <w:lsdException w:name="Table Columns 5" w:semiHidden="1" w:unhideWhenUsed="1"/>
-    <w:lsdException w:name="Table Grid 1" w:semiHidden="1" w:unhideWhenUsed="1"/>
-    <w:lsdException w:name="Table Grid 2" w:semiHidden="1" w:unhideWhenUsed="1"/>
-    <w:lsdException w:name="Table Grid 3" w:semiHidden="1" w:unhideWhenUsed="1"/>
-    <w:lsdException w:name="Table Grid 4" w:semiHidden="1" w:unhideWhenUsed="1"/>
-    <w:lsdException w:name="Table Grid 5" w:semiHidden="1" w:unhideWhenUsed="1"/>
-    <w:lsdException w:name="Table Grid 6" w:semiHidden="1" w:unhideWhenUsed="1"/>
-    <w:lsdException w:name="Table Grid 7" w:semiHidden="1" w:unhideWhenUsed="1"/>
-    <w:lsdException w:name="Table Grid 8" w:semiHidden="1" w:unhideWhenUsed="1"/>
-    <w:lsdException w:name="Table List 1" w:semiHidden="1" w:unhideWhenUsed="1"/>
-    <w:lsdException w:name="Table List 2" w:semiHidden="1" w:unhideWhenUsed="1"/>
-    <w:lsdException w:name="Table List 3" w:semiHidden="1" w:unhideWhenUsed="1"/>
-    <w:lsdException w:name="Table List 4" w:semiHidden="1" w:unhideWhenUsed="1"/>
-    <w:lsdException w:name="Table List 5" w:semiHidden="1" w:unhideWhenUsed="1"/>
-    <w:lsdException w:name="Table List 6" w:semiHidden="1" w:unhideWhenUsed="1"/>
-    <w:lsdException w:name="Table List 7" w:semiHidden="1" w:unhideWhenUsed="1"/>
-    <w:lsdException w:name="Table List 8" w:semiHidden="1" w:unhideWhenUsed="1"/>
-    <w:lsdException w:name="Table 3D effects 1" w:semiHidden="1" w:unhideWhenUsed="1"/>
-    <w:lsdException w:name="Table 3D effects 2" w:semiHidden="1" w:unhideWhenUsed="1"/>
-    <w:lsdException w:name="Table 3D effects 3" w:semiHidden="1" w:unhideWhenUsed="1"/>
-    <w:lsdException w:name="Table Contemporary" w:semiHidden="1" w:unhideWhenUsed="1"/>
-    <w:lsdException w:name="Table Elegant" w:semiHidden="1" w:unhideWhenUsed="1"/>
-    <w:lsdException w:name="Table Professional" w:semiHidden="1" w:unhideWhenUsed="1"/>
-    <w:lsdException w:name="Table Subtle 1" w:semiHidden="1" w:unhideWhenUsed="1"/>
-    <w:lsdException w:name="Table Subtle 2" w:semiHidden="1" w:unhideWhenUsed="1"/>
-    <w:lsdException w:name="Table Web 1" w:semiHidden="1" w:unhideWhenUsed="1"/>
-    <w:lsdException w:name="Table Web 2" w:semiHidden="1" w:unhideWhenUsed="1"/>
-    <w:lsdException w:name="Table Web 3" w:semiHidden="1" w:unhideWhenUsed="1"/>
-    <w:lsdException w:name="Balloon Text" w:semiHidden="1" w:unhideWhenUsed="1"/>
-    <w:lsdException w:name="Table Grid" w:uiPriority="39"/>
-    <w:lsdException w:name="Table Theme" w:semiHidden="1" w:unhideWhenUsed="1"/>
-    <w:lsdException w:name="Placeholder Text" w:semiHidden="1"/>
-    <w:lsdException w:name="No Spacing" w:uiPriority="1" w:qFormat="1"/>
-    <w:lsdException w:name="Light Shading" w:uiPriority="60"/>
-    <w:lsdException w:name="Light List" w:uiPriority="61"/>
-    <w:lsdException w:name="Light Grid" w:uiPriority="62"/>
-    <w:lsdException w:name="Medium Shading 1" w:uiPriority="63"/>
-    <w:lsdException w:name="Medium Shading 2" w:uiPriority="64"/>
-    <w:lsdException w:name="Medium List 1" w:uiPriority="65"/>
-    <w:lsdException w:name="Medium List 2" w:uiPriority="66"/>
-    <w:lsdException w:name="Medium Grid 1" w:uiPriority="67"/>
-    <w:lsdException w:name="Medium Grid 2" w:uiPriority="68"/>
-    <w:lsdException w:name="Medium Grid 3" w:uiPriority="69"/>
-    <w:lsdException w:name="Dark List" w:uiPriority="70"/>
-    <w:lsdException w:name="Colorful Shading" w:uiPriority="71"/>
-    <w:lsdException w:name="Colorful List" w:uiPriority="72"/>
-    <w:lsdException w:name="Colorful Grid" w:uiPriority="73"/>
-    <w:lsdException w:name="Light Shading Accent 1" w:uiPriority="60"/>
-    <w:lsdException w:name="Light List Accent 1" w:uiPriority="61"/>
-    <w:lsdException w:name="Light Grid Accent 1" w:uiPriority="62"/>
-    <w:lsdException w:name="Medium Shading 1 Accent 1" w:uiPriority="63"/>
-    <w:lsdException w:name="Medium Shading 2 Accent 1" w:uiPriority="64"/>
-    <w:lsdException w:name="Medium List 1 Accent 1" w:uiPriority="65"/>
-    <w:lsdException w:name="Revision" w:semiHidden="1"/>
-    <w:lsdException w:name="List Paragraph" w:uiPriority="34" w:qFormat="1"/>
-    <w:lsdException w:name="Quote" w:uiPriority="29" w:qFormat="1"/>
-    <w:lsdException w:name="Intense Quote" w:uiPriority="30" w:qFormat="1"/>
-    <w:lsdException w:name="Medium List 2 Accent 1" w:uiPriority="66"/>
-    <w:lsdException w:name="Medium Grid 1 Accent 1" w:uiPriority="67"/>
-    <w:lsdException w:name="Medium Grid 2 Accent 1" w:uiPriority="68"/>
-    <w:lsdException w:name="Medium Grid 3 Accent 1" w:uiPriority="69"/>
-    <w:lsdException w:name="Dark List Accent 1" w:uiPriority="70"/>
-    <w:lsdException w:name="Colorful Shading Accent 1" w:uiPriority="71"/>
-    <w:lsdException w:name="Colorful List Accent 1" w:uiPriority="72"/>
-    <w:lsdException w:name="Colorful Grid Accent 1" w:uiPriority="73"/>
-    <w:lsdException w:name="Light Shading Accent 2" w:uiPriority="60"/>
-    <w:lsdException w:name="Light List Accent 2" w:uiPriority="61"/>
-    <w:lsdException w:name="Light Grid Accent 2" w:uiPriority="62"/>
-    <w:lsdException w:name="Medium Shading 1 Accent 2" w:uiPriority="63"/>
-    <w:lsdException w:name="Medium Shading 2 Accent 2" w:uiPriority="64"/>
-    <w:lsdException w:name="Medium List 1 Accent 2" w:uiPriority="65"/>
-    <w:lsdException w:name="Medium List 2 Accent 2" w:uiPriority="66"/>
-    <w:lsdException w:name="Medium Grid 1 Accent 2" w:uiPriority="67"/>
-    <w:lsdException w:name="Medium Grid 2 Accent 2" w:uiPriority="68"/>
-    <w:lsdException w:name="Medium Grid 3 Accent 2" w:uiPriority="69"/>
-    <w:lsdException w:name="Dark List Accent 2" w:uiPriority="70"/>
-    <w:lsdException w:name="Colorful Shading Accent 2" w:uiPriority="71"/>
-    <w:lsdException w:name="Colorful List Accent 2" w:uiPriority="72"/>
-    <w:lsdException w:name="Colorful Grid Accent 2" w:uiPriority="73"/>
-    <w:lsdException w:name="Light Shading Accent 3" w:uiPriority="60"/>
-    <w:lsdException w:name="Light List Accent 3" w:uiPriority="61"/>
-    <w:lsdException w:name="Light Grid Accent 3" w:uiPriority="62"/>
-    <w:lsdException w:name="Medium Shading 1 Accent 3" w:uiPriority="63"/>
-    <w:lsdException w:name="Medium Shading 2 Accent 3" w:uiPriority="64"/>
-    <w:lsdException w:name="Medium List 1 Accent 3" w:uiPriority="65"/>
-    <w:lsdException w:name="Medium List 2 Accent 3" w:uiPriority="66"/>
-    <w:lsdException w:name="Medium Grid 1 Accent 3" w:uiPriority="67"/>
-    <w:lsdException w:name="Medium Grid 2 Accent 3" w:uiPriority="68"/>
-    <w:lsdException w:name="Medium Grid 3 Accent 3" w:uiPriority="69"/>
-    <w:lsdException w:name="Dark List Accent 3" w:uiPriority="70"/>
-    <w:lsdException w:name="Colorful Shading Accent 3" w:uiPriority="71"/>
-    <w:lsdException w:name="Colorful List Accent 3" w:uiPriority="72"/>
-    <w:lsdException w:name="Colorful Grid Accent 3" w:uiPriority="73"/>
-    <w:lsdException w:name="Light Shading Accent 4" w:uiPriority="60"/>
-    <w:lsdException w:name="Light List Accent 4" w:uiPriority="61"/>
-    <w:lsdException w:name="Light Grid Accent 4" w:uiPriority="62"/>
-    <w:lsdException w:name="Medium Shading 1 Accent 4" w:uiPriority="63"/>
-    <w:lsdException w:name="Medium Shading 2 Accent 4" w:uiPriority="64"/>
-    <w:lsdException w:name="Medium List 1 Accent 4" w:uiPriority="65"/>
-    <w:lsdException w:name="Medium List 2 Accent 4" w:uiPriority="66"/>
-    <w:lsdException w:name="Medium Grid 1 Accent 4" w:uiPriority="67"/>
-    <w:lsdException w:name="Medium Grid 2 Accent 4" w:uiPriority="68"/>
-    <w:lsdException w:name="Medium Grid 3 Accent 4" w:uiPriority="69"/>
-    <w:lsdException w:name="Dark List Accent 4" w:uiPriority="70"/>
-    <w:lsdException w:name="Colorful Shading Accent 4" w:uiPriority="71"/>
-    <w:lsdException w:name="Colorful List Accent 4" w:uiPriority="72"/>
-    <w:lsdException w:name="Colorful Grid Accent 4" w:uiPriority="73"/>
-    <w:lsdException w:name="Light Shading Accent 5" w:uiPriority="60"/>
-    <w:lsdException w:name="Light List Accent 5" w:uiPriority="61"/>
-    <w:lsdException w:name="Light Grid Accent 5" w:uiPriority="62"/>
-    <w:lsdException w:name="Medium Shading 1 Accent 5" w:uiPriority="63"/>
-    <w:lsdException w:name="Medium Shading 2 Accent 5" w:uiPriority="64"/>
-    <w:lsdException w:name="Medium List 1 Accent 5" w:uiPriority="65"/>
-    <w:lsdException w:name="Medium List 2 Accent 5" w:uiPriority="66"/>
-    <w:lsdException w:name="Medium Grid 1 Accent 5" w:uiPriority="67"/>
-    <w:lsdException w:name="Medium Grid 2 Accent 5" w:uiPriority="68"/>
-    <w:lsdException w:name="Medium Grid 3 Accent 5" w:uiPriority="69"/>
-    <w:lsdException w:name="Dark List Accent 5" w:uiPriority="70"/>
-    <w:lsdException w:name="Colorful Shading Accent 5" w:uiPriority="71"/>
-    <w:lsdException w:name="Colorful List Accent 5" w:uiPriority="72"/>
-    <w:lsdException w:name="Colorful Grid Accent 5" w:uiPriority="73"/>
-    <w:lsdException w:name="Light Shading Accent 6" w:uiPriority="60"/>
-    <w:lsdException w:name="Light List Accent 6" w:uiPriority="61"/>
-    <w:lsdException w:name="Light Grid Accent 6" w:uiPriority="62"/>
-    <w:lsdException w:name="Medium Shading 1 Accent 6" w:uiPriority="63"/>
-    <w:lsdException w:name="Medium Shading 2 Accent 6" w:uiPriority="64"/>
-    <w:lsdException w:name="Medium List 1 Accent 6" w:uiPriority="65"/>
-    <w:lsdException w:name="Medium List 2 Accent 6" w:uiPriority="66"/>
-    <w:lsdException w:name="Medium Grid 1 Accent 6" w:uiPriority="67"/>
-    <w:lsdException w:name="Medium Grid 2 Accent 6" w:uiPriority="68"/>
-    <w:lsdException w:name="Medium Grid 3 Accent 6" w:uiPriority="69"/>
-    <w:lsdException w:name="Dark List Accent 6" w:uiPriority="70"/>
-    <w:lsdException w:name="Colorful Shading Accent 6" w:uiPriority="71"/>
-    <w:lsdException w:name="Colorful List Accent 6" w:uiPriority="72"/>
-    <w:lsdException w:name="Colorful Grid Accent 6" w:uiPriority="73"/>
-    <w:lsdException w:name="Subtle Emphasis" w:uiPriority="19" w:qFormat="1"/>
-    <w:lsdException w:name="Intense Emphasis" w:uiPriority="21" w:qFormat="1"/>
-    <w:lsdException w:name="Subtle Reference" w:uiPriority="31" w:qFormat="1"/>
-    <w:lsdException w:name="Intense Reference" w:uiPriority="32" w:qFormat="1"/>
-    <w:lsdException w:name="Book Title" w:uiPriority="33" w:qFormat="1"/>
-    <w:lsdException w:name="Bibliography" w:semiHidden="1" w:uiPriority="37" w:unhideWhenUsed="1"/>
-    <w:lsdException w:name="TOC Heading" w:semiHidden="1" w:uiPriority="39" w:unhideWhenUsed="1" w:qFormat="1"/>
-    <w:lsdException w:name="Plain Table 1" w:uiPriority="41"/>
-    <w:lsdException w:name="Plain Table 2" w:uiPriority="42"/>
-    <w:lsdException w:name="Plain Table 3" w:uiPriority="43"/>
-    <w:lsdException w:name="Plain Table 4" w:uiPriority="44"/>
-    <w:lsdException w:name="Plain Table 5" w:uiPriority="45"/>
-    <w:lsdException w:name="Grid Table Light" w:uiPriority="40"/>
-    <w:lsdException w:name="Grid Table 1 Light" w:uiPriority="46"/>
-    <w:lsdException w:name="Grid Table 2" w:uiPriority="47"/>
-    <w:lsdException w:name="Grid Table 3" w:uiPriority="48"/>
-    <w:lsdException w:name="Grid Table 4" w:uiPriority="49"/>
-    <w:lsdException w:name="Grid Table 5 Dark" w:uiPriority="50"/>
-    <w:lsdException w:name="Grid Table 6 Colorful" w:uiPriority="51"/>
-    <w:lsdException w:name="Grid Table 7 Colorful" w:uiPriority="52"/>
-    <w:lsdException w:name="Grid Table 1 Light Accent 1" w:uiPriority="46"/>
-    <w:lsdException w:name="Grid Table 2 Accent 1" w:uiPriority="47"/>
-    <w:lsdException w:name="Grid Table 3 Accent 1" w:uiPriority="48"/>
-    <w:lsdException w:name="Grid Table 4 Accent 1" w:uiPriority="49"/>
-    <w:lsdException w:name="Grid Table 5 Dark Accent 1" w:uiPriority="50"/>
-    <w:lsdException w:name="Grid Table 6 Colorful Accent 1" w:uiPriority="51"/>
-    <w:lsdException w:name="Grid Table 7 Colorful Accent 1" w:uiPriority="52"/>
-    <w:lsdException w:name="Grid Table 1 Light Accent 2" w:uiPriority="46"/>
-    <w:lsdException w:name="Grid Table 2 Accent 2" w:uiPriority="47"/>
-    <w:lsdException w:name="Grid Table 3 Accent 2" w:uiPriority="48"/>
-    <w:lsdException w:name="Grid Table 4 Accent 2" w:uiPriority="49"/>
-    <w:lsdException w:name="Grid Table 5 Dark Accent 2" w:uiPriority="50"/>
-    <w:lsdException w:name="Grid Table 6 Colorful Accent 2" w:uiPriority="51"/>
-    <w:lsdException w:name="Grid Table 7 Colorful Accent 2" w:uiPriority="52"/>
-    <w:lsdException w:name="Grid Table 1 Light Accent 3" w:uiPriority="46"/>
-    <w:lsdException w:name="Grid Table 2 Accent 3" w:uiPriority="47"/>
-    <w:lsdException w:name="Grid Table 3 Accent 3" w:uiPriority="48"/>
-    <w:lsdException w:name="Grid Table 4 Accent 3" w:uiPriority="49"/>
-    <w:lsdException w:name="Grid Table 5 Dark Accent 3" w:uiPriority="50"/>
-    <w:lsdException w:name="Grid Table 6 Colorful Accent 3" w:uiPriority="51"/>
-    <w:lsdException w:name="Grid Table 7 Colorful Accent 3" w:uiPriority="52"/>
-    <w:lsdException w:name="Grid Table 1 Light Accent 4" w:uiPriority="46"/>
-    <w:lsdException w:name="Grid Table 2 Accent 4" w:uiPriority="47"/>
-    <w:lsdException w:name="Grid Table 3 Accent 4" w:uiPriority="48"/>
-    <w:lsdException w:name="Grid Table 4 Accent 4" w:uiPriority="49"/>
-    <w:lsdException w:name="Grid Table 5 Dark Accent 4" w:uiPriority="50"/>
-    <w:lsdException w:name="Grid Table 6 Colorful Accent 4" w:uiPriority="51"/>
-    <w:lsdException w:name="Grid Table 7 Colorful Accent 4" w:uiPriority="52"/>
-    <w:lsdException w:name="Grid Table 1 Light Accent 5" w:uiPriority="46"/>
-    <w:lsdException w:name="Grid Table 2 Accent 5" w:uiPriority="47"/>
-    <w:lsdException w:name="Grid Table 3 Accent 5" w:uiPriority="48"/>
-    <w:lsdException w:name="Grid Table 4 Accent 5" w:uiPriority="49"/>
-    <w:lsdException w:name="Grid Table 5 Dark Accent 5" w:uiPriority="50"/>
-    <w:lsdException w:name="Grid Table 6 Colorful Accent 5" w:uiPriority="51"/>
-    <w:lsdException w:name="Grid Table 7 Colorful Accent 5" w:uiPriority="52"/>
-    <w:lsdException w:name="Grid Table 1 Light Accent 6" w:uiPriority="46"/>
-    <w:lsdException w:name="Grid Table 2 Accent 6" w:uiPriority="47"/>
-    <w:lsdException w:name="Grid Table 3 Accent 6" w:uiPriority="48"/>
-    <w:lsdException w:name="Grid Table 4 Accent 6" w:uiPriority="49"/>
-    <w:lsdException w:name="Grid Table 5 Dark Accent 6" w:uiPriority="50"/>
-    <w:lsdException w:name="Grid Table 6 Colorful Accent 6" w:uiPriority="51"/>
-    <w:lsdException w:name="Grid Table 7 Colorful Accent 6" w:uiPriority="52"/>
-    <w:lsdException w:name="List Table 1 Light" w:uiPriority="46"/>
-    <w:lsdException w:name="List Table 2" w:uiPriority="47"/>
-    <w:lsdException w:name="List Table 3" w:uiPriority="48"/>
-    <w:lsdException w:name="List Table 4" w:uiPriority="49"/>
-    <w:lsdException w:name="List Table 5 Dark" w:uiPriority="50"/>
-    <w:lsdException w:name="List Table 6 Colorful" w:uiPriority="51"/>
-    <w:lsdException w:name="List Table 7 Colorful" w:uiPriority="52"/>
-    <w:lsdException w:name="List Table 1 Light Accent 1" w:uiPriority="46"/>
-    <w:lsdException w:name="List Table 2 Accent 1" w:uiPriority="47"/>
-    <w:lsdException w:name="List Table 3 Accent 1" w:uiPriority="48"/>
-    <w:lsdException w:name="List Table 4 Accent 1" w:uiPriority="49"/>
-    <w:lsdException w:name="List Table 5 Dark Accent 1" w:uiPriority="50"/>
-    <w:lsdException w:name="List Table 6 Colorful Accent 1" w:uiPriority="51"/>
-    <w:lsdException w:name="List Table 7 Colorful Accent 1" w:uiPriority="52"/>
-    <w:lsdException w:name="List Table 1 Light Accent 2" w:uiPriority="46"/>
-    <w:lsdException w:name="List Table 2 Accent 2" w:uiPriority="47"/>
-    <w:lsdException w:name="List Table 3 Accent 2" w:uiPriority="48"/>
-    <w:lsdException w:name="List Table 4 Accent 2" w:uiPriority="49"/>
-    <w:lsdException w:name="List Table 5 Dark Accent 2" w:uiPriority="50"/>
-    <w:lsdException w:name="List Table 6 Colorful Accent 2" w:uiPriority="51"/>
-    <w:lsdException w:name="List Table 7 Colorful Accent 2" w:uiPriority="52"/>
-    <w:lsdException w:name="List Table 1 Light Accent 3" w:uiPriority="46"/>
-    <w:lsdException w:name="List Table 2 Accent 3" w:uiPriority="47"/>
-    <w:lsdException w:name="List Table 3 Accent 3" w:uiPriority="48"/>
-    <w:lsdException w:name="List Table 4 Accent 3" w:uiPriority="49"/>
-    <w:lsdException w:name="List Table 5 Dark Accent 3" w:uiPriority="50"/>
-    <w:lsdException w:name="List Table 6 Colorful Accent 3" w:uiPriority="51"/>
-    <w:lsdException w:name="List Table 7 Colorful Accent 3" w:uiPriority="52"/>
-    <w:lsdException w:name="List Table 1 Light Accent 4" w:uiPriority="46"/>
-    <w:lsdException w:name="List Table 2 Accent 4" w:uiPriority="47"/>
-    <w:lsdException w:name="List Table 3 Accent 4" w:uiPriority="48"/>
-    <w:lsdException w:name="List Table 4 Accent 4" w:uiPriority="49"/>
-    <w:lsdException w:name="List Table 5 Dark Accent 4" w:uiPriority="50"/>
-    <w:lsdException w:name="List Table 6 Colorful Accent 4" w:uiPriority="51"/>
-    <w:lsdException w:name="List Table 7 Colorful Accent 4" w:uiPriority="52"/>
-    <w:lsdException w:name="List Table 1 Light Accent 5" w:uiPriority="46"/>
-    <w:lsdException w:name="List Table 2 Accent 5" w:uiPriority="47"/>
-    <w:lsdException w:name="List Table 3 Accent 5" w:uiPriority="48"/>
-    <w:lsdException w:name="List Table 4 Accent 5" w:uiPriority="49"/>
-    <w:lsdException w:name="List Table 5 Dark Accent 5" w:uiPriority="50"/>
-    <w:lsdException w:name="List Table 6 Colorful Accent 5" w:uiPriority="51"/>
-    <w:lsdException w:name="List Table 7 Colorful Accent 5" w:uiPriority="52"/>
-    <w:lsdException w:name="List Table 1 Light Accent 6" w:uiPriority="46"/>
-    <w:lsdException w:name="List Table 2 Accent 6" w:uiPriority="47"/>
-    <w:lsdException w:name="List Table 3 Accent 6" w:uiPriority="48"/>
-    <w:lsdException w:name="List Table 4 Accent 6" w:uiPriority="49"/>
-    <w:lsdException w:name="List Table 5 Dark Accent 6" w:uiPriority="50"/>
-    <w:lsdException w:name="List Table 6 Colorful Accent 6" w:uiPriority="51"/>
-    <w:lsdException w:name="List Table 7 Colorful Accent 6" w:uiPriority="52"/>
-    <w:lsdException w:name="Mention" w:semiHidden="1" w:unhideWhenUsed="1"/>
-    <w:lsdException w:name="Smart Hyperlink" w:semiHidden="1" w:unhideWhenUsed="1"/>
-    <w:lsdException w:name="Hashtag" w:semiHidden="1" w:unhideWhenUsed="1"/>
-    <w:lsdException w:name="Unresolved Mention" w:semiHidden="1" w:unhideWhenUsed="1"/>
+  <w:latentStyles w:defLockedState="0" w:defUIPriority="99" w:defSemiHidden="1" w:defUnhideWhenUsed="1" w:defQFormat="0" w:count="267">
+    <w:lsdException w:name="Normal" w:semiHidden="0" w:uiPriority="0" w:unhideWhenUsed="0" w:qFormat="1"/>
+    <w:lsdException w:name="heading 1" w:semiHidden="0" w:uiPriority="9" w:unhideWhenUsed="0" w:qFormat="1"/>
+    <w:lsdException w:name="heading 2" w:uiPriority="9" w:qFormat="1"/>
+    <w:lsdException w:name="heading 3" w:uiPriority="9" w:qFormat="1"/>
+    <w:lsdException w:name="heading 4" w:uiPriority="9" w:qFormat="1"/>
+    <w:lsdException w:name="heading 5" w:uiPriority="9" w:qFormat="1"/>
+    <w:lsdException w:name="heading 6" w:uiPriority="9" w:qFormat="1"/>
+    <w:lsdException w:name="heading 7" w:uiPriority="9" w:qFormat="1"/>
+    <w:lsdException w:name="heading 8" w:uiPriority="9" w:qFormat="1"/>
+    <w:lsdException w:name="heading 9" w:uiPriority="9" w:qFormat="1"/>
+    <w:lsdException w:name="toc 1" w:uiPriority="39"/>
+    <w:lsdException w:name="toc 2" w:uiPriority="39"/>
+    <w:lsdException w:name="toc 3" w:uiPriority="39"/>
+    <w:lsdException w:name="toc 4" w:uiPriority="39"/>
+    <w:lsdException w:name="toc 5" w:uiPriority="39"/>
+    <w:lsdException w:name="toc 6" w:uiPriority="39"/>
+    <w:lsdException w:name="toc 7" w:uiPriority="39"/>
+    <w:lsdException w:name="toc 8" w:uiPriority="39"/>
+    <w:lsdException w:name="toc 9" w:uiPriority="39"/>
+    <w:lsdException w:name="caption" w:uiPriority="35" w:qFormat="1"/>
+    <w:lsdException w:name="Title" w:semiHidden="0" w:uiPriority="10" w:unhideWhenUsed="0" w:qFormat="1"/>
+    <w:lsdException w:name="Default Paragraph Font" w:uiPriority="1"/>
+    <w:lsdException w:name="Subtitle" w:semiHidden="0" w:uiPriority="11" w:unhideWhenUsed="0" w:qFormat="1"/>
+    <w:lsdException w:name="Strong" w:semiHidden="0" w:uiPriority="22" w:unhideWhenUsed="0" w:qFormat="1"/>
+    <w:lsdException w:name="Emphasis" w:semiHidden="0" w:uiPriority="20" w:unhideWhenUsed="0" w:qFormat="1"/>
+    <w:lsdException w:name="Table Grid" w:semiHidden="0" w:uiPriority="39" w:unhideWhenUsed="0"/>
+    <w:lsdException w:name="Placeholder Text" w:unhideWhenUsed="0"/>
+    <w:lsdException w:name="No Spacing" w:semiHidden="0" w:uiPriority="1" w:unhideWhenUsed="0" w:qFormat="1"/>
+    <w:lsdException w:name="Light Shading" w:semiHidden="0" w:uiPriority="60" w:unhideWhenUsed="0"/>
+    <w:lsdException w:name="Light List" w:semiHidden="0" w:uiPriority="61" w:unhideWhenUsed="0"/>
+    <w:lsdException w:name="Light Grid" w:semiHidden="0" w:uiPriority="62" w:unhideWhenUsed="0"/>
+    <w:lsdException w:name="Medium Shading 1" w:semiHidden="0" w:uiPriority="63" w:unhideWhenUsed="0"/>
+    <w:lsdException w:name="Medium Shading 2" w:semiHidden="0" w:uiPriority="64" w:unhideWhenUsed="0"/>
+    <w:lsdException w:name="Medium List 1" w:semiHidden="0" w:uiPriority="65" w:unhideWhenUsed="0"/>
+    <w:lsdException w:name="Medium List 2" w:semiHidden="0" w:uiPriority="66" w:unhideWhenUsed="0"/>
+    <w:lsdException w:name="Medium Grid 1" w:semiHidden="0" w:uiPriority="67" w:unhideWhenUsed="0"/>
+    <w:lsdException w:name="Medium Grid 2" w:semiHidden="0" w:uiPriority="68" w:unhideWhenUsed="0"/>
+    <w:lsdException w:name="Medium Grid 3" w:semiHidden="0" w:uiPriority="69" w:unhideWhenUsed="0"/>
+    <w:lsdException w:name="Dark List" w:semiHidden="0" w:uiPriority="70" w:unhideWhenUsed="0"/>
+    <w:lsdException w:name="Colorful Shading" w:semiHidden="0" w:uiPriority="71" w:unhideWhenUsed="0"/>
+    <w:lsdException w:name="Colorful List" w:semiHidden="0" w:uiPriority="72" w:unhideWhenUsed="0"/>
+    <w:lsdException w:name="Colorful Grid" w:semiHidden="0" w:uiPriority="73" w:unhideWhenUsed="0"/>
+    <w:lsdException w:name="Light Shading Accent 1" w:semiHidden="0" w:uiPriority="60" w:unhideWhenUsed="0"/>
+    <w:lsdException w:name="Light List Accent 1" w:semiHidden="0" w:uiPriority="61" w:unhideWhenUsed="0"/>
+    <w:lsdException w:name="Light Grid Accent 1" w:semiHidden="0" w:uiPriority="62" w:unhideWhenUsed="0"/>
+    <w:lsdException w:name="Medium Shading 1 Accent 1" w:semiHidden="0" w:uiPriority="63" w:unhideWhenUsed="0"/>
+    <w:lsdException w:name="Medium Shading 2 Accent 1" w:semiHidden="0" w:uiPriority="64" w:unhideWhenUsed="0"/>
+    <w:lsdException w:name="Medium List 1 Accent 1" w:semiHidden="0" w:uiPriority="65" w:unhideWhenUsed="0"/>
+    <w:lsdException w:name="Revision" w:unhideWhenUsed="0"/>
+    <w:lsdException w:name="List Paragraph" w:semiHidden="0" w:uiPriority="34" w:unhideWhenUsed="0" w:qFormat="1"/>
+    <w:lsdException w:name="Quote" w:semiHidden="0" w:uiPriority="29" w:unhideWhenUsed="0" w:qFormat="1"/>
+    <w:lsdException w:name="Intense Quote" w:semiHidden="0" w:uiPriority="30" w:unhideWhenUsed="0" w:qFormat="1"/>
+    <w:lsdException w:name="Medium List 2 Accent 1" w:semiHidden="0" w:uiPriority="66" w:unhideWhenUsed="0"/>
+    <w:lsdException w:name="Medium Grid 1 Accent 1" w:semiHidden="0" w:uiPriority="67" w:unhideWhenUsed="0"/>
+    <w:lsdException w:name="Medium Grid 2 Accent 1" w:semiHidden="0" w:uiPriority="68" w:unhideWhenUsed="0"/>
+    <w:lsdException w:name="Medium Grid 3 Accent 1" w:semiHidden="0" w:uiPriority="69" w:unhideWhenUsed="0"/>
+    <w:lsdException w:name="Dark List Accent 1" w:semiHidden="0" w:uiPriority="70" w:unhideWhenUsed="0"/>
+    <w:lsdException w:name="Colorful Shading Accent 1" w:semiHidden="0" w:uiPriority="71" w:unhideWhenUsed="0"/>
+    <w:lsdException w:name="Colorful List Accent 1" w:semiHidden="0" w:uiPriority="72" w:unhideWhenUsed="0"/>
+    <w:lsdException w:name="Colorful Grid Accent 1" w:semiHidden="0" w:uiPriority="73" w:unhideWhenUsed="0"/>
+    <w:lsdException w:name="Light Shading Accent 2" w:semiHidden="0" w:uiPriority="60" w:unhideWhenUsed="0"/>
+    <w:lsdException w:name="Light List Accent 2" w:semiHidden="0" w:uiPriority="61" w:unhideWhenUsed="0"/>
+    <w:lsdException w:name="Light Grid Accent 2" w:semiHidden="0" w:uiPriority="62" w:unhideWhenUsed="0"/>
+    <w:lsdException w:name="Medium Shading 1 Accent 2" w:semiHidden="0" w:uiPriority="63" w:unhideWhenUsed="0"/>
+    <w:lsdException w:name="Medium Shading 2 Accent 2" w:semiHidden="0" w:uiPriority="64" w:unhideWhenUsed="0"/>
+    <w:lsdException w:name="Medium List 1 Accent 2" w:semiHidden="0" w:uiPriority="65" w:unhideWhenUsed="0"/>
+    <w:lsdException w:name="Medium List 2 Accent 2" w:semiHidden="0" w:uiPriority="66" w:unhideWhenUsed="0"/>
+    <w:lsdException w:name="Medium Grid 1 Accent 2" w:semiHidden="0" w:uiPriority="67" w:unhideWhenUsed="0"/>
+    <w:lsdException w:name="Medium Grid 2 Accent 2" w:semiHidden="0" w:uiPriority="68" w:unhideWhenUsed="0"/>
+    <w:lsdException w:name="Medium Grid 3 Accent 2" w:semiHidden="0" w:uiPriority="69" w:unhideWhenUsed="0"/>
+    <w:lsdException w:name="Dark List Accent 2" w:semiHidden="0" w:uiPriority="70" w:unhideWhenUsed="0"/>
+    <w:lsdException w:name="Colorful Shading Accent 2" w:semiHidden="0" w:uiPriority="71" w:unhideWhenUsed="0"/>
+    <w:lsdException w:name="Colorful List Accent 2" w:semiHidden="0" w:uiPriority="72" w:unhideWhenUsed="0"/>
+    <w:lsdException w:name="Colorful Grid Accent 2" w:semiHidden="0" w:uiPriority="73" w:unhideWhenUsed="0"/>
+    <w:lsdException w:name="Light Shading Accent 3" w:semiHidden="0" w:uiPriority="60" w:unhideWhenUsed="0"/>
+    <w:lsdException w:name="Light List Accent 3" w:semiHidden="0" w:uiPriority="61" w:unhideWhenUsed="0"/>
+    <w:lsdException w:name="Light Grid Accent 3" w:semiHidden="0" w:uiPriority="62" w:unhideWhenUsed="0"/>
+    <w:lsdException w:name="Medium Shading 1 Accent 3" w:semiHidden="0" w:uiPriority="63" w:unhideWhenUsed="0"/>
+    <w:lsdException w:name="Medium Shading 2 Accent 3" w:semiHidden="0" w:uiPriority="64" w:unhideWhenUsed="0"/>
+    <w:lsdException w:name="Medium List 1 Accent 3" w:semiHidden="0" w:uiPriority="65" w:unhideWhenUsed="0"/>
+    <w:lsdException w:name="Medium List 2 Accent 3" w:semiHidden="0" w:uiPriority="66" w:unhideWhenUsed="0"/>
+    <w:lsdException w:name="Medium Grid 1 Accent 3" w:semiHidden="0" w:uiPriority="67" w:unhideWhenUsed="0"/>
+    <w:lsdException w:name="Medium Grid 2 Accent 3" w:semiHidden="0" w:uiPriority="68" w:unhideWhenUsed="0"/>
+    <w:lsdException w:name="Medium Grid 3 Accent 3" w:semiHidden="0" w:uiPriority="69" w:unhideWhenUsed="0"/>
+    <w:lsdException w:name="Dark List Accent 3" w:semiHidden="0" w:uiPriority="70" w:unhideWhenUsed="0"/>
+    <w:lsdException w:name="Colorful Shading Accent 3" w:semiHidden="0" w:uiPriority="71" w:unhideWhenUsed="0"/>
+    <w:lsdException w:name="Colorful List Accent 3" w:semiHidden="0" w:uiPriority="72" w:unhideWhenUsed="0"/>
+    <w:lsdException w:name="Colorful Grid Accent 3" w:semiHidden="0" w:uiPriority="73" w:unhideWhenUsed="0"/>
+    <w:lsdException w:name="Light Shading Accent 4" w:semiHidden="0" w:uiPriority="60" w:unhideWhenUsed="0"/>
+    <w:lsdException w:name="Light List Accent 4" w:semiHidden="0" w:uiPriority="61" w:unhideWhenUsed="0"/>
+    <w:lsdException w:name="Light Grid Accent 4" w:semiHidden="0" w:uiPriority="62" w:unhideWhenUsed="0"/>
+    <w:lsdException w:name="Medium Shading 1 Accent 4" w:semiHidden="0" w:uiPriority="63" w:unhideWhenUsed="0"/>
+    <w:lsdException w:name="Medium Shading 2 Accent 4" w:semiHidden="0" w:uiPriority="64" w:unhideWhenUsed="0"/>
+    <w:lsdException w:name="Medium List 1 Accent 4" w:semiHidden="0" w:uiPriority="65" w:unhideWhenUsed="0"/>
+    <w:lsdException w:name="Medium List 2 Accent 4" w:semiHidden="0" w:uiPriority="66" w:unhideWhenUsed="0"/>
+    <w:lsdException w:name="Medium Grid 1 Accent 4" w:semiHidden="0" w:uiPriority="67" w:unhideWhenUsed="0"/>
+    <w:lsdException w:name="Medium Grid 2 Accent 4" w:semiHidden="0" w:uiPriority="68" w:unhideWhenUsed="0"/>
+    <w:lsdException w:name="Medium Grid 3 Accent 4" w:semiHidden="0" w:uiPriority="69" w:unhideWhenUsed="0"/>
+    <w:lsdException w:name="Dark List Accent 4" w:semiHidden="0" w:uiPriority="70" w:unhideWhenUsed="0"/>
+    <w:lsdException w:name="Colorful Shading Accent 4" w:semiHidden="0" w:uiPriority="71" w:unhideWhenUsed="0"/>
+    <w:lsdException w:name="Colorful List Accent 4" w:semiHidden="0" w:uiPriority="72" w:unhideWhenUsed="0"/>
+    <w:lsdException w:name="Colorful Grid Accent 4" w:semiHidden="0" w:uiPriority="73" w:unhideWhenUsed="0"/>
+    <w:lsdException w:name="Light Shading Accent 5" w:semiHidden="0" w:uiPriority="60" w:unhideWhenUsed="0"/>
+    <w:lsdException w:name="Light List Accent 5" w:semiHidden="0" w:uiPriority="61" w:unhideWhenUsed="0"/>
+    <w:lsdException w:name="Light Grid Accent 5" w:semiHidden="0" w:uiPriority="62" w:unhideWhenUsed="0"/>
+    <w:lsdException w:name="Medium Shading 1 Accent 5" w:semiHidden="0" w:uiPriority="63" w:unhideWhenUsed="0"/>
+    <w:lsdException w:name="Medium Shading 2 Accent 5" w:semiHidden="0" w:uiPriority="64" w:unhideWhenUsed="0"/>
+    <w:lsdException w:name="Medium List 1 Accent 5" w:semiHidden="0" w:uiPriority="65" w:unhideWhenUsed="0"/>
+    <w:lsdException w:name="Medium List 2 Accent 5" w:semiHidden="0" w:uiPriority="66" w:unhideWhenUsed="0"/>
+    <w:lsdException w:name="Medium Grid 1 Accent 5" w:semiHidden="0" w:uiPriority="67" w:unhideWhenUsed="0"/>
+    <w:lsdException w:name="Medium Grid 2 Accent 5" w:semiHidden="0" w:uiPriority="68" w:unhideWhenUsed="0"/>
+    <w:lsdException w:name="Medium Grid 3 Accent 5" w:semiHidden="0" w:uiPriority="69" w:unhideWhenUsed="0"/>
+    <w:lsdException w:name="Dark List Accent 5" w:semiHidden="0" w:uiPriority="70" w:unhideWhenUsed="0"/>
+    <w:lsdException w:name="Colorful Shading Accent 5" w:semiHidden="0" w:uiPriority="71" w:unhideWhenUsed="0"/>
+    <w:lsdException w:name="Colorful List Accent 5" w:semiHidden="0" w:uiPriority="72" w:unhideWhenUsed="0"/>
+    <w:lsdException w:name="Colorful Grid Accent 5" w:semiHidden="0" w:uiPriority="73" w:unhideWhenUsed="0"/>
+    <w:lsdException w:name="Light Shading Accent 6" w:semiHidden="0" w:uiPriority="60" w:unhideWhenUsed="0"/>
+    <w:lsdException w:name="Light List Accent 6" w:semiHidden="0" w:uiPriority="61" w:unhideWhenUsed="0"/>
+    <w:lsdException w:name="Light Grid Accent 6" w:semiHidden="0" w:uiPriority="62" w:unhideWhenUsed="0"/>
+    <w:lsdException w:name="Medium Shading 1 Accent 6" w:semiHidden="0" w:uiPriority="63" w:unhideWhenUsed="0"/>
+    <w:lsdException w:name="Medium Shading 2 Accent 6" w:semiHidden="0" w:uiPriority="64" w:unhideWhenUsed="0"/>
+    <w:lsdException w:name="Medium List 1 Accent 6" w:semiHidden="0" w:uiPriority="65" w:unhideWhenUsed="0"/>
+    <w:lsdException w:name="Medium List 2 Accent 6" w:semiHidden="0" w:uiPriority="66" w:unhideWhenUsed="0"/>
+    <w:lsdException w:name="Medium Grid 1 Accent 6" w:semiHidden="0" w:uiPriority="67" w:unhideWhenUsed="0"/>
+    <w:lsdException w:name="Medium Grid 2 Accent 6" w:semiHidden="0" w:uiPriority="68" w:unhideWhenUsed="0"/>
+    <w:lsdException w:name="Medium Grid 3 Accent 6" w:semiHidden="0" w:uiPriority="69" w:unhideWhenUsed="0"/>
+    <w:lsdException w:name="Dark List Accent 6" w:semiHidden="0" w:uiPriority="70" w:unhideWhenUsed="0"/>
+    <w:lsdException w:name="Colorful Shading Accent 6" w:semiHidden="0" w:uiPriority="71" w:unhideWhenUsed="0"/>
+    <w:lsdException w:name="Colorful List Accent 6" w:semiHidden="0" w:uiPriority="72" w:unhideWhenUsed="0"/>
+    <w:lsdException w:name="Colorful Grid Accent 6" w:semiHidden="0" w:uiPriority="73" w:unhideWhenUsed="0"/>
+    <w:lsdException w:name="Subtle Emphasis" w:semiHidden="0" w:uiPriority="19" w:unhideWhenUsed="0" w:qFormat="1"/>
+    <w:lsdException w:name="Intense Emphasis" w:semiHidden="0" w:uiPriority="21" w:unhideWhenUsed="0" w:qFormat="1"/>
+    <w:lsdException w:name="Subtle Reference" w:semiHidden="0" w:uiPriority="31" w:unhideWhenUsed="0" w:qFormat="1"/>
+    <w:lsdException w:name="Intense Reference" w:semiHidden="0" w:uiPriority="32" w:unhideWhenUsed="0" w:qFormat="1"/>
+    <w:lsdException w:name="Book Title" w:semiHidden="0" w:uiPriority="33" w:unhideWhenUsed="0" w:qFormat="1"/>
+    <w:lsdException w:name="Bibliography" w:uiPriority="37"/>
+    <w:lsdException w:name="TOC Heading" w:uiPriority="39" w:qFormat="1"/>
   </w:latentStyles>
   <w:style w:type="paragraph" w:default="1" w:styleId="Normal">
     <w:name w:val="Normal"/>
@@ -3120,7 +2775,417 @@
       <w:szCs w:val="16"/>
     </w:rPr>
   </w:style>
-  <w:style w:type="character" w:styleId="MenoPendente">
+  <w:style w:type="character" w:customStyle="1" w:styleId="UnresolvedMention">
+    <w:name w:val="Unresolved Mention"/>
+    <w:basedOn w:val="Fontepargpadro"/>
+    <w:uiPriority w:val="99"/>
+    <w:semiHidden/>
+    <w:unhideWhenUsed/>
+    <w:rsid w:val="00B06456"/>
+    <w:rPr>
+      <w:color w:val="808080"/>
+      <w:shd w:val="clear" w:color="auto" w:fill="E6E6E6"/>
+    </w:rPr>
+  </w:style>
+</w:styles>
+</file>
+
+<file path=word/stylesWithEffects.xml><?xml version="1.0" encoding="utf-8"?>
+<w:styles xmlns:wpc="http://schemas.microsoft.com/office/word/2010/wordprocessingCanvas" xmlns:mc="http://schemas.openxmlformats.org/markup-compatibility/2006" xmlns:o="urn:schemas-microsoft-com:office:office" xmlns:r="http://schemas.openxmlformats.org/officeDocument/2006/relationships" xmlns:m="http://schemas.openxmlformats.org/officeDocument/2006/math" xmlns:v="urn:schemas-microsoft-com:vml" xmlns:wp14="http://schemas.microsoft.com/office/word/2010/wordprocessingDrawing" xmlns:wp="http://schemas.openxmlformats.org/drawingml/2006/wordprocessingDrawing" xmlns:w10="urn:schemas-microsoft-com:office:word" xmlns:w="http://schemas.openxmlformats.org/wordprocessingml/2006/main" xmlns:w14="http://schemas.microsoft.com/office/word/2010/wordml" xmlns:wpg="http://schemas.microsoft.com/office/word/2010/wordprocessingGroup" xmlns:wpi="http://schemas.microsoft.com/office/word/2010/wordprocessingInk" xmlns:wne="http://schemas.microsoft.com/office/word/2006/wordml" xmlns:wps="http://schemas.microsoft.com/office/word/2010/wordprocessingShape" mc:Ignorable="w14 wp14">
+  <w:docDefaults>
+    <w:rPrDefault>
+      <w:rPr>
+        <w:rFonts w:asciiTheme="minorHAnsi" w:eastAsiaTheme="minorHAnsi" w:hAnsiTheme="minorHAnsi" w:cstheme="minorBidi"/>
+        <w:sz w:val="22"/>
+        <w:szCs w:val="22"/>
+        <w:lang w:val="pt-BR" w:eastAsia="en-US" w:bidi="ar-SA"/>
+      </w:rPr>
+    </w:rPrDefault>
+    <w:pPrDefault>
+      <w:pPr>
+        <w:spacing w:after="160" w:line="259" w:lineRule="auto"/>
+      </w:pPr>
+    </w:pPrDefault>
+  </w:docDefaults>
+  <w:latentStyles w:defLockedState="0" w:defUIPriority="99" w:defSemiHidden="1" w:defUnhideWhenUsed="1" w:defQFormat="0" w:count="267">
+    <w:lsdException w:name="Normal" w:semiHidden="0" w:uiPriority="0" w:unhideWhenUsed="0" w:qFormat="1"/>
+    <w:lsdException w:name="heading 1" w:semiHidden="0" w:uiPriority="9" w:unhideWhenUsed="0" w:qFormat="1"/>
+    <w:lsdException w:name="heading 2" w:uiPriority="9" w:qFormat="1"/>
+    <w:lsdException w:name="heading 3" w:uiPriority="9" w:qFormat="1"/>
+    <w:lsdException w:name="heading 4" w:uiPriority="9" w:qFormat="1"/>
+    <w:lsdException w:name="heading 5" w:uiPriority="9" w:qFormat="1"/>
+    <w:lsdException w:name="heading 6" w:uiPriority="9" w:qFormat="1"/>
+    <w:lsdException w:name="heading 7" w:uiPriority="9" w:qFormat="1"/>
+    <w:lsdException w:name="heading 8" w:uiPriority="9" w:qFormat="1"/>
+    <w:lsdException w:name="heading 9" w:uiPriority="9" w:qFormat="1"/>
+    <w:lsdException w:name="toc 1" w:uiPriority="39"/>
+    <w:lsdException w:name="toc 2" w:uiPriority="39"/>
+    <w:lsdException w:name="toc 3" w:uiPriority="39"/>
+    <w:lsdException w:name="toc 4" w:uiPriority="39"/>
+    <w:lsdException w:name="toc 5" w:uiPriority="39"/>
+    <w:lsdException w:name="toc 6" w:uiPriority="39"/>
+    <w:lsdException w:name="toc 7" w:uiPriority="39"/>
+    <w:lsdException w:name="toc 8" w:uiPriority="39"/>
+    <w:lsdException w:name="toc 9" w:uiPriority="39"/>
+    <w:lsdException w:name="caption" w:uiPriority="35" w:qFormat="1"/>
+    <w:lsdException w:name="Title" w:semiHidden="0" w:uiPriority="10" w:unhideWhenUsed="0" w:qFormat="1"/>
+    <w:lsdException w:name="Default Paragraph Font" w:uiPriority="1"/>
+    <w:lsdException w:name="Subtitle" w:semiHidden="0" w:uiPriority="11" w:unhideWhenUsed="0" w:qFormat="1"/>
+    <w:lsdException w:name="Strong" w:semiHidden="0" w:uiPriority="22" w:unhideWhenUsed="0" w:qFormat="1"/>
+    <w:lsdException w:name="Emphasis" w:semiHidden="0" w:uiPriority="20" w:unhideWhenUsed="0" w:qFormat="1"/>
+    <w:lsdException w:name="Table Grid" w:semiHidden="0" w:uiPriority="39" w:unhideWhenUsed="0"/>
+    <w:lsdException w:name="Placeholder Text" w:unhideWhenUsed="0"/>
+    <w:lsdException w:name="No Spacing" w:semiHidden="0" w:uiPriority="1" w:unhideWhenUsed="0" w:qFormat="1"/>
+    <w:lsdException w:name="Light Shading" w:semiHidden="0" w:uiPriority="60" w:unhideWhenUsed="0"/>
+    <w:lsdException w:name="Light List" w:semiHidden="0" w:uiPriority="61" w:unhideWhenUsed="0"/>
+    <w:lsdException w:name="Light Grid" w:semiHidden="0" w:uiPriority="62" w:unhideWhenUsed="0"/>
+    <w:lsdException w:name="Medium Shading 1" w:semiHidden="0" w:uiPriority="63" w:unhideWhenUsed="0"/>
+    <w:lsdException w:name="Medium Shading 2" w:semiHidden="0" w:uiPriority="64" w:unhideWhenUsed="0"/>
+    <w:lsdException w:name="Medium List 1" w:semiHidden="0" w:uiPriority="65" w:unhideWhenUsed="0"/>
+    <w:lsdException w:name="Medium List 2" w:semiHidden="0" w:uiPriority="66" w:unhideWhenUsed="0"/>
+    <w:lsdException w:name="Medium Grid 1" w:semiHidden="0" w:uiPriority="67" w:unhideWhenUsed="0"/>
+    <w:lsdException w:name="Medium Grid 2" w:semiHidden="0" w:uiPriority="68" w:unhideWhenUsed="0"/>
+    <w:lsdException w:name="Medium Grid 3" w:semiHidden="0" w:uiPriority="69" w:unhideWhenUsed="0"/>
+    <w:lsdException w:name="Dark List" w:semiHidden="0" w:uiPriority="70" w:unhideWhenUsed="0"/>
+    <w:lsdException w:name="Colorful Shading" w:semiHidden="0" w:uiPriority="71" w:unhideWhenUsed="0"/>
+    <w:lsdException w:name="Colorful List" w:semiHidden="0" w:uiPriority="72" w:unhideWhenUsed="0"/>
+    <w:lsdException w:name="Colorful Grid" w:semiHidden="0" w:uiPriority="73" w:unhideWhenUsed="0"/>
+    <w:lsdException w:name="Light Shading Accent 1" w:semiHidden="0" w:uiPriority="60" w:unhideWhenUsed="0"/>
+    <w:lsdException w:name="Light List Accent 1" w:semiHidden="0" w:uiPriority="61" w:unhideWhenUsed="0"/>
+    <w:lsdException w:name="Light Grid Accent 1" w:semiHidden="0" w:uiPriority="62" w:unhideWhenUsed="0"/>
+    <w:lsdException w:name="Medium Shading 1 Accent 1" w:semiHidden="0" w:uiPriority="63" w:unhideWhenUsed="0"/>
+    <w:lsdException w:name="Medium Shading 2 Accent 1" w:semiHidden="0" w:uiPriority="64" w:unhideWhenUsed="0"/>
+    <w:lsdException w:name="Medium List 1 Accent 1" w:semiHidden="0" w:uiPriority="65" w:unhideWhenUsed="0"/>
+    <w:lsdException w:name="Revision" w:unhideWhenUsed="0"/>
+    <w:lsdException w:name="List Paragraph" w:semiHidden="0" w:uiPriority="34" w:unhideWhenUsed="0" w:qFormat="1"/>
+    <w:lsdException w:name="Quote" w:semiHidden="0" w:uiPriority="29" w:unhideWhenUsed="0" w:qFormat="1"/>
+    <w:lsdException w:name="Intense Quote" w:semiHidden="0" w:uiPriority="30" w:unhideWhenUsed="0" w:qFormat="1"/>
+    <w:lsdException w:name="Medium List 2 Accent 1" w:semiHidden="0" w:uiPriority="66" w:unhideWhenUsed="0"/>
+    <w:lsdException w:name="Medium Grid 1 Accent 1" w:semiHidden="0" w:uiPriority="67" w:unhideWhenUsed="0"/>
+    <w:lsdException w:name="Medium Grid 2 Accent 1" w:semiHidden="0" w:uiPriority="68" w:unhideWhenUsed="0"/>
+    <w:lsdException w:name="Medium Grid 3 Accent 1" w:semiHidden="0" w:uiPriority="69" w:unhideWhenUsed="0"/>
+    <w:lsdException w:name="Dark List Accent 1" w:semiHidden="0" w:uiPriority="70" w:unhideWhenUsed="0"/>
+    <w:lsdException w:name="Colorful Shading Accent 1" w:semiHidden="0" w:uiPriority="71" w:unhideWhenUsed="0"/>
+    <w:lsdException w:name="Colorful List Accent 1" w:semiHidden="0" w:uiPriority="72" w:unhideWhenUsed="0"/>
+    <w:lsdException w:name="Colorful Grid Accent 1" w:semiHidden="0" w:uiPriority="73" w:unhideWhenUsed="0"/>
+    <w:lsdException w:name="Light Shading Accent 2" w:semiHidden="0" w:uiPriority="60" w:unhideWhenUsed="0"/>
+    <w:lsdException w:name="Light List Accent 2" w:semiHidden="0" w:uiPriority="61" w:unhideWhenUsed="0"/>
+    <w:lsdException w:name="Light Grid Accent 2" w:semiHidden="0" w:uiPriority="62" w:unhideWhenUsed="0"/>
+    <w:lsdException w:name="Medium Shading 1 Accent 2" w:semiHidden="0" w:uiPriority="63" w:unhideWhenUsed="0"/>
+    <w:lsdException w:name="Medium Shading 2 Accent 2" w:semiHidden="0" w:uiPriority="64" w:unhideWhenUsed="0"/>
+    <w:lsdException w:name="Medium List 1 Accent 2" w:semiHidden="0" w:uiPriority="65" w:unhideWhenUsed="0"/>
+    <w:lsdException w:name="Medium List 2 Accent 2" w:semiHidden="0" w:uiPriority="66" w:unhideWhenUsed="0"/>
+    <w:lsdException w:name="Medium Grid 1 Accent 2" w:semiHidden="0" w:uiPriority="67" w:unhideWhenUsed="0"/>
+    <w:lsdException w:name="Medium Grid 2 Accent 2" w:semiHidden="0" w:uiPriority="68" w:unhideWhenUsed="0"/>
+    <w:lsdException w:name="Medium Grid 3 Accent 2" w:semiHidden="0" w:uiPriority="69" w:unhideWhenUsed="0"/>
+    <w:lsdException w:name="Dark List Accent 2" w:semiHidden="0" w:uiPriority="70" w:unhideWhenUsed="0"/>
+    <w:lsdException w:name="Colorful Shading Accent 2" w:semiHidden="0" w:uiPriority="71" w:unhideWhenUsed="0"/>
+    <w:lsdException w:name="Colorful List Accent 2" w:semiHidden="0" w:uiPriority="72" w:unhideWhenUsed="0"/>
+    <w:lsdException w:name="Colorful Grid Accent 2" w:semiHidden="0" w:uiPriority="73" w:unhideWhenUsed="0"/>
+    <w:lsdException w:name="Light Shading Accent 3" w:semiHidden="0" w:uiPriority="60" w:unhideWhenUsed="0"/>
+    <w:lsdException w:name="Light List Accent 3" w:semiHidden="0" w:uiPriority="61" w:unhideWhenUsed="0"/>
+    <w:lsdException w:name="Light Grid Accent 3" w:semiHidden="0" w:uiPriority="62" w:unhideWhenUsed="0"/>
+    <w:lsdException w:name="Medium Shading 1 Accent 3" w:semiHidden="0" w:uiPriority="63" w:unhideWhenUsed="0"/>
+    <w:lsdException w:name="Medium Shading 2 Accent 3" w:semiHidden="0" w:uiPriority="64" w:unhideWhenUsed="0"/>
+    <w:lsdException w:name="Medium List 1 Accent 3" w:semiHidden="0" w:uiPriority="65" w:unhideWhenUsed="0"/>
+    <w:lsdException w:name="Medium List 2 Accent 3" w:semiHidden="0" w:uiPriority="66" w:unhideWhenUsed="0"/>
+    <w:lsdException w:name="Medium Grid 1 Accent 3" w:semiHidden="0" w:uiPriority="67" w:unhideWhenUsed="0"/>
+    <w:lsdException w:name="Medium Grid 2 Accent 3" w:semiHidden="0" w:uiPriority="68" w:unhideWhenUsed="0"/>
+    <w:lsdException w:name="Medium Grid 3 Accent 3" w:semiHidden="0" w:uiPriority="69" w:unhideWhenUsed="0"/>
+    <w:lsdException w:name="Dark List Accent 3" w:semiHidden="0" w:uiPriority="70" w:unhideWhenUsed="0"/>
+    <w:lsdException w:name="Colorful Shading Accent 3" w:semiHidden="0" w:uiPriority="71" w:unhideWhenUsed="0"/>
+    <w:lsdException w:name="Colorful List Accent 3" w:semiHidden="0" w:uiPriority="72" w:unhideWhenUsed="0"/>
+    <w:lsdException w:name="Colorful Grid Accent 3" w:semiHidden="0" w:uiPriority="73" w:unhideWhenUsed="0"/>
+    <w:lsdException w:name="Light Shading Accent 4" w:semiHidden="0" w:uiPriority="60" w:unhideWhenUsed="0"/>
+    <w:lsdException w:name="Light List Accent 4" w:semiHidden="0" w:uiPriority="61" w:unhideWhenUsed="0"/>
+    <w:lsdException w:name="Light Grid Accent 4" w:semiHidden="0" w:uiPriority="62" w:unhideWhenUsed="0"/>
+    <w:lsdException w:name="Medium Shading 1 Accent 4" w:semiHidden="0" w:uiPriority="63" w:unhideWhenUsed="0"/>
+    <w:lsdException w:name="Medium Shading 2 Accent 4" w:semiHidden="0" w:uiPriority="64" w:unhideWhenUsed="0"/>
+    <w:lsdException w:name="Medium List 1 Accent 4" w:semiHidden="0" w:uiPriority="65" w:unhideWhenUsed="0"/>
+    <w:lsdException w:name="Medium List 2 Accent 4" w:semiHidden="0" w:uiPriority="66" w:unhideWhenUsed="0"/>
+    <w:lsdException w:name="Medium Grid 1 Accent 4" w:semiHidden="0" w:uiPriority="67" w:unhideWhenUsed="0"/>
+    <w:lsdException w:name="Medium Grid 2 Accent 4" w:semiHidden="0" w:uiPriority="68" w:unhideWhenUsed="0"/>
+    <w:lsdException w:name="Medium Grid 3 Accent 4" w:semiHidden="0" w:uiPriority="69" w:unhideWhenUsed="0"/>
+    <w:lsdException w:name="Dark List Accent 4" w:semiHidden="0" w:uiPriority="70" w:unhideWhenUsed="0"/>
+    <w:lsdException w:name="Colorful Shading Accent 4" w:semiHidden="0" w:uiPriority="71" w:unhideWhenUsed="0"/>
+    <w:lsdException w:name="Colorful List Accent 4" w:semiHidden="0" w:uiPriority="72" w:unhideWhenUsed="0"/>
+    <w:lsdException w:name="Colorful Grid Accent 4" w:semiHidden="0" w:uiPriority="73" w:unhideWhenUsed="0"/>
+    <w:lsdException w:name="Light Shading Accent 5" w:semiHidden="0" w:uiPriority="60" w:unhideWhenUsed="0"/>
+    <w:lsdException w:name="Light List Accent 5" w:semiHidden="0" w:uiPriority="61" w:unhideWhenUsed="0"/>
+    <w:lsdException w:name="Light Grid Accent 5" w:semiHidden="0" w:uiPriority="62" w:unhideWhenUsed="0"/>
+    <w:lsdException w:name="Medium Shading 1 Accent 5" w:semiHidden="0" w:uiPriority="63" w:unhideWhenUsed="0"/>
+    <w:lsdException w:name="Medium Shading 2 Accent 5" w:semiHidden="0" w:uiPriority="64" w:unhideWhenUsed="0"/>
+    <w:lsdException w:name="Medium List 1 Accent 5" w:semiHidden="0" w:uiPriority="65" w:unhideWhenUsed="0"/>
+    <w:lsdException w:name="Medium List 2 Accent 5" w:semiHidden="0" w:uiPriority="66" w:unhideWhenUsed="0"/>
+    <w:lsdException w:name="Medium Grid 1 Accent 5" w:semiHidden="0" w:uiPriority="67" w:unhideWhenUsed="0"/>
+    <w:lsdException w:name="Medium Grid 2 Accent 5" w:semiHidden="0" w:uiPriority="68" w:unhideWhenUsed="0"/>
+    <w:lsdException w:name="Medium Grid 3 Accent 5" w:semiHidden="0" w:uiPriority="69" w:unhideWhenUsed="0"/>
+    <w:lsdException w:name="Dark List Accent 5" w:semiHidden="0" w:uiPriority="70" w:unhideWhenUsed="0"/>
+    <w:lsdException w:name="Colorful Shading Accent 5" w:semiHidden="0" w:uiPriority="71" w:unhideWhenUsed="0"/>
+    <w:lsdException w:name="Colorful List Accent 5" w:semiHidden="0" w:uiPriority="72" w:unhideWhenUsed="0"/>
+    <w:lsdException w:name="Colorful Grid Accent 5" w:semiHidden="0" w:uiPriority="73" w:unhideWhenUsed="0"/>
+    <w:lsdException w:name="Light Shading Accent 6" w:semiHidden="0" w:uiPriority="60" w:unhideWhenUsed="0"/>
+    <w:lsdException w:name="Light List Accent 6" w:semiHidden="0" w:uiPriority="61" w:unhideWhenUsed="0"/>
+    <w:lsdException w:name="Light Grid Accent 6" w:semiHidden="0" w:uiPriority="62" w:unhideWhenUsed="0"/>
+    <w:lsdException w:name="Medium Shading 1 Accent 6" w:semiHidden="0" w:uiPriority="63" w:unhideWhenUsed="0"/>
+    <w:lsdException w:name="Medium Shading 2 Accent 6" w:semiHidden="0" w:uiPriority="64" w:unhideWhenUsed="0"/>
+    <w:lsdException w:name="Medium List 1 Accent 6" w:semiHidden="0" w:uiPriority="65" w:unhideWhenUsed="0"/>
+    <w:lsdException w:name="Medium List 2 Accent 6" w:semiHidden="0" w:uiPriority="66" w:unhideWhenUsed="0"/>
+    <w:lsdException w:name="Medium Grid 1 Accent 6" w:semiHidden="0" w:uiPriority="67" w:unhideWhenUsed="0"/>
+    <w:lsdException w:name="Medium Grid 2 Accent 6" w:semiHidden="0" w:uiPriority="68" w:unhideWhenUsed="0"/>
+    <w:lsdException w:name="Medium Grid 3 Accent 6" w:semiHidden="0" w:uiPriority="69" w:unhideWhenUsed="0"/>
+    <w:lsdException w:name="Dark List Accent 6" w:semiHidden="0" w:uiPriority="70" w:unhideWhenUsed="0"/>
+    <w:lsdException w:name="Colorful Shading Accent 6" w:semiHidden="0" w:uiPriority="71" w:unhideWhenUsed="0"/>
+    <w:lsdException w:name="Colorful List Accent 6" w:semiHidden="0" w:uiPriority="72" w:unhideWhenUsed="0"/>
+    <w:lsdException w:name="Colorful Grid Accent 6" w:semiHidden="0" w:uiPriority="73" w:unhideWhenUsed="0"/>
+    <w:lsdException w:name="Subtle Emphasis" w:semiHidden="0" w:uiPriority="19" w:unhideWhenUsed="0" w:qFormat="1"/>
+    <w:lsdException w:name="Intense Emphasis" w:semiHidden="0" w:uiPriority="21" w:unhideWhenUsed="0" w:qFormat="1"/>
+    <w:lsdException w:name="Subtle Reference" w:semiHidden="0" w:uiPriority="31" w:unhideWhenUsed="0" w:qFormat="1"/>
+    <w:lsdException w:name="Intense Reference" w:semiHidden="0" w:uiPriority="32" w:unhideWhenUsed="0" w:qFormat="1"/>
+    <w:lsdException w:name="Book Title" w:semiHidden="0" w:uiPriority="33" w:unhideWhenUsed="0" w:qFormat="1"/>
+    <w:lsdException w:name="Bibliography" w:uiPriority="37"/>
+    <w:lsdException w:name="TOC Heading" w:uiPriority="39" w:qFormat="1"/>
+  </w:latentStyles>
+  <w:style w:type="paragraph" w:default="1" w:styleId="Normal">
+    <w:name w:val="Normal"/>
+    <w:qFormat/>
+  </w:style>
+  <w:style w:type="character" w:default="1" w:styleId="Fontepargpadro">
+    <w:name w:val="Default Paragraph Font"/>
+    <w:uiPriority w:val="1"/>
+    <w:semiHidden/>
+    <w:unhideWhenUsed/>
+  </w:style>
+  <w:style w:type="table" w:default="1" w:styleId="Tabelanormal">
+    <w:name w:val="Normal Table"/>
+    <w:uiPriority w:val="99"/>
+    <w:semiHidden/>
+    <w:unhideWhenUsed/>
+    <w:tblPr>
+      <w:tblInd w:w="0" w:type="dxa"/>
+      <w:tblCellMar>
+        <w:top w:w="0" w:type="dxa"/>
+        <w:left w:w="108" w:type="dxa"/>
+        <w:bottom w:w="0" w:type="dxa"/>
+        <w:right w:w="108" w:type="dxa"/>
+      </w:tblCellMar>
+    </w:tblPr>
+  </w:style>
+  <w:style w:type="numbering" w:default="1" w:styleId="Semlista">
+    <w:name w:val="No List"/>
+    <w:uiPriority w:val="99"/>
+    <w:semiHidden/>
+    <w:unhideWhenUsed/>
+  </w:style>
+  <w:style w:type="character" w:styleId="Hyperlink">
+    <w:name w:val="Hyperlink"/>
+    <w:basedOn w:val="Fontepargpadro"/>
+    <w:uiPriority w:val="99"/>
+    <w:unhideWhenUsed/>
+    <w:rsid w:val="00F66A6B"/>
+    <w:rPr>
+      <w:color w:val="0563C1" w:themeColor="hyperlink"/>
+      <w:u w:val="single"/>
+    </w:rPr>
+  </w:style>
+  <w:style w:type="character" w:customStyle="1" w:styleId="MenoPendente1">
+    <w:name w:val="Menção Pendente1"/>
+    <w:basedOn w:val="Fontepargpadro"/>
+    <w:uiPriority w:val="99"/>
+    <w:semiHidden/>
+    <w:unhideWhenUsed/>
+    <w:rsid w:val="00F66A6B"/>
+    <w:rPr>
+      <w:color w:val="808080"/>
+      <w:shd w:val="clear" w:color="auto" w:fill="E6E6E6"/>
+    </w:rPr>
+  </w:style>
+  <w:style w:type="character" w:customStyle="1" w:styleId="notranslate">
+    <w:name w:val="notranslate"/>
+    <w:basedOn w:val="Fontepargpadro"/>
+    <w:rsid w:val="00266791"/>
+  </w:style>
+  <w:style w:type="paragraph" w:styleId="PargrafodaLista">
+    <w:name w:val="List Paragraph"/>
+    <w:basedOn w:val="Normal"/>
+    <w:uiPriority w:val="34"/>
+    <w:qFormat/>
+    <w:rsid w:val="00727C19"/>
+    <w:pPr>
+      <w:ind w:left="720"/>
+      <w:contextualSpacing/>
+    </w:pPr>
+  </w:style>
+  <w:style w:type="paragraph" w:customStyle="1" w:styleId="Artigoresumottulo">
+    <w:name w:val="Artigo:resumo:título"/>
+    <w:basedOn w:val="Normal"/>
+    <w:next w:val="Normal"/>
+    <w:rsid w:val="00616125"/>
+    <w:pPr>
+      <w:keepNext/>
+      <w:widowControl w:val="0"/>
+      <w:suppressAutoHyphens/>
+      <w:spacing w:before="227" w:after="0" w:line="240" w:lineRule="auto"/>
+      <w:ind w:left="567" w:right="567"/>
+    </w:pPr>
+    <w:rPr>
+      <w:rFonts w:ascii="Times New Roman" w:eastAsia="Times New Roman" w:hAnsi="Times New Roman" w:cs="Times New Roman"/>
+      <w:b/>
+      <w:smallCaps/>
+      <w:sz w:val="28"/>
+      <w:szCs w:val="20"/>
+      <w:lang w:eastAsia="pt-BR"/>
+    </w:rPr>
+  </w:style>
+  <w:style w:type="paragraph" w:customStyle="1" w:styleId="Artigoabstractttulo">
+    <w:name w:val="Artigo:abstract:título"/>
+    <w:basedOn w:val="Artigoresumottulo"/>
+    <w:next w:val="Artigoabstracttitle"/>
+    <w:rsid w:val="00000B1D"/>
+    <w:rPr>
+      <w:i/>
+      <w:lang w:val="en-US"/>
+    </w:rPr>
+  </w:style>
+  <w:style w:type="paragraph" w:customStyle="1" w:styleId="Artigoabstracttitle">
+    <w:name w:val="Artigo:abstract:title"/>
+    <w:basedOn w:val="Normal"/>
+    <w:next w:val="Normal"/>
+    <w:rsid w:val="00000B1D"/>
+    <w:pPr>
+      <w:keepNext/>
+      <w:widowControl w:val="0"/>
+      <w:suppressAutoHyphens/>
+      <w:spacing w:before="113" w:after="0" w:line="240" w:lineRule="auto"/>
+      <w:ind w:left="567" w:right="567"/>
+    </w:pPr>
+    <w:rPr>
+      <w:rFonts w:ascii="Times New Roman" w:eastAsia="Times New Roman" w:hAnsi="Times New Roman" w:cs="Times New Roman"/>
+      <w:i/>
+      <w:sz w:val="18"/>
+      <w:szCs w:val="20"/>
+      <w:lang w:val="en-US" w:eastAsia="pt-BR"/>
+    </w:rPr>
+  </w:style>
+  <w:style w:type="paragraph" w:customStyle="1" w:styleId="Artigottulo3">
+    <w:name w:val="Artigo:título:3"/>
+    <w:basedOn w:val="Normal"/>
+    <w:next w:val="Normal"/>
+    <w:rsid w:val="00D12BCD"/>
+    <w:pPr>
+      <w:keepNext/>
+      <w:widowControl w:val="0"/>
+      <w:numPr>
+        <w:ilvl w:val="2"/>
+        <w:numId w:val="2"/>
+      </w:numPr>
+      <w:suppressAutoHyphens/>
+      <w:spacing w:before="113" w:after="0" w:line="240" w:lineRule="auto"/>
+    </w:pPr>
+    <w:rPr>
+      <w:rFonts w:ascii="Times New Roman" w:eastAsia="Times New Roman" w:hAnsi="Times New Roman" w:cs="Times New Roman"/>
+      <w:b/>
+      <w:noProof/>
+      <w:szCs w:val="20"/>
+      <w:lang w:eastAsia="pt-BR"/>
+    </w:rPr>
+  </w:style>
+  <w:style w:type="paragraph" w:customStyle="1" w:styleId="Artigottulo1">
+    <w:name w:val="Artigo:título:1"/>
+    <w:basedOn w:val="Normal"/>
+    <w:next w:val="Normal"/>
+    <w:rsid w:val="00D12BCD"/>
+    <w:pPr>
+      <w:widowControl w:val="0"/>
+      <w:numPr>
+        <w:numId w:val="2"/>
+      </w:numPr>
+      <w:suppressAutoHyphens/>
+      <w:spacing w:before="227" w:after="0" w:line="240" w:lineRule="auto"/>
+    </w:pPr>
+    <w:rPr>
+      <w:rFonts w:ascii="Times New Roman" w:eastAsia="Times New Roman" w:hAnsi="Times New Roman" w:cs="Times New Roman"/>
+      <w:b/>
+      <w:smallCaps/>
+      <w:noProof/>
+      <w:sz w:val="28"/>
+      <w:szCs w:val="20"/>
+      <w:lang w:eastAsia="pt-BR"/>
+    </w:rPr>
+  </w:style>
+  <w:style w:type="paragraph" w:customStyle="1" w:styleId="Artigottulo2">
+    <w:name w:val="Artigo:título:2"/>
+    <w:basedOn w:val="Normal"/>
+    <w:next w:val="Normal"/>
+    <w:rsid w:val="00D12BCD"/>
+    <w:pPr>
+      <w:widowControl w:val="0"/>
+      <w:numPr>
+        <w:ilvl w:val="1"/>
+        <w:numId w:val="2"/>
+      </w:numPr>
+      <w:suppressAutoHyphens/>
+      <w:spacing w:before="170" w:after="0" w:line="240" w:lineRule="auto"/>
+    </w:pPr>
+    <w:rPr>
+      <w:rFonts w:ascii="Times New Roman" w:eastAsia="Times New Roman" w:hAnsi="Times New Roman" w:cs="Times New Roman"/>
+      <w:b/>
+      <w:noProof/>
+      <w:sz w:val="25"/>
+      <w:szCs w:val="20"/>
+      <w:lang w:eastAsia="pt-BR"/>
+    </w:rPr>
+  </w:style>
+  <w:style w:type="paragraph" w:customStyle="1" w:styleId="Artigopargrafo">
+    <w:name w:val="Artigo:parágrafo"/>
+    <w:basedOn w:val="Normal"/>
+    <w:rsid w:val="00E5240C"/>
+    <w:pPr>
+      <w:widowControl w:val="0"/>
+      <w:suppressAutoHyphens/>
+      <w:spacing w:before="113" w:after="0" w:line="240" w:lineRule="auto"/>
+      <w:ind w:firstLine="709"/>
+      <w:jc w:val="both"/>
+    </w:pPr>
+    <w:rPr>
+      <w:rFonts w:ascii="Times New Roman" w:eastAsia="Times New Roman" w:hAnsi="Times New Roman" w:cs="Times New Roman"/>
+      <w:snapToGrid w:val="0"/>
+      <w:color w:val="000000"/>
+      <w:szCs w:val="20"/>
+      <w:lang w:eastAsia="pt-BR"/>
+    </w:rPr>
+  </w:style>
+  <w:style w:type="paragraph" w:styleId="Textodebalo">
+    <w:name w:val="Balloon Text"/>
+    <w:basedOn w:val="Normal"/>
+    <w:link w:val="TextodebaloChar"/>
+    <w:uiPriority w:val="99"/>
+    <w:semiHidden/>
+    <w:unhideWhenUsed/>
+    <w:rsid w:val="0084341D"/>
+    <w:pPr>
+      <w:spacing w:after="0" w:line="240" w:lineRule="auto"/>
+    </w:pPr>
+    <w:rPr>
+      <w:rFonts w:ascii="Tahoma" w:hAnsi="Tahoma" w:cs="Tahoma"/>
+      <w:sz w:val="16"/>
+      <w:szCs w:val="16"/>
+    </w:rPr>
+  </w:style>
+  <w:style w:type="character" w:customStyle="1" w:styleId="TextodebaloChar">
+    <w:name w:val="Texto de balão Char"/>
+    <w:basedOn w:val="Fontepargpadro"/>
+    <w:link w:val="Textodebalo"/>
+    <w:uiPriority w:val="99"/>
+    <w:semiHidden/>
+    <w:rsid w:val="0084341D"/>
+    <w:rPr>
+      <w:rFonts w:ascii="Tahoma" w:hAnsi="Tahoma" w:cs="Tahoma"/>
+      <w:sz w:val="16"/>
+      <w:szCs w:val="16"/>
+    </w:rPr>
+  </w:style>
+  <w:style w:type="character" w:customStyle="1" w:styleId="UnresolvedMention">
     <w:name w:val="Unresolved Mention"/>
     <w:basedOn w:val="Fontepargpadro"/>
     <w:uiPriority w:val="99"/>
@@ -3390,7 +3455,7 @@
   <a:extraClrSchemeLst/>
   <a:extLst>
     <a:ext uri="{05A4C25C-085E-4340-85A3-A5531E510DB2}">
-      <thm15:themeFamily xmlns:thm15="http://schemas.microsoft.com/office/thememl/2012/main" name="Office Theme" id="{62F939B6-93AF-4DB8-9C6B-D6C7DFDC589F}" vid="{4A3C46E8-61CC-4603-A589-7422A47A8E4A}"/>
+      <thm15:themeFamily xmlns:thm15="http://schemas.microsoft.com/office/thememl/2012/main" xmlns="" name="Office Theme" id="{62F939B6-93AF-4DB8-9C6B-D6C7DFDC589F}" vid="{4A3C46E8-61CC-4603-A589-7422A47A8E4A}"/>
     </a:ext>
   </a:extLst>
 </a:theme>
@@ -3401,7 +3466,7 @@
 </file>
 
 <file path=customXml/itemProps1.xml><?xml version="1.0" encoding="utf-8"?>
-<ds:datastoreItem xmlns:ds="http://schemas.openxmlformats.org/officeDocument/2006/customXml" ds:itemID="{AAF163A8-8BA2-4C7E-A0FA-56DAD8912BB0}">
+<ds:datastoreItem xmlns:ds="http://schemas.openxmlformats.org/officeDocument/2006/customXml" ds:itemID="{066AC61C-D67F-4664-9BF2-0DC4A12D1196}">
   <ds:schemaRefs>
     <ds:schemaRef ds:uri="http://schemas.openxmlformats.org/officeDocument/2006/bibliography"/>
   </ds:schemaRefs>

</xml_diff>

<commit_message>
alteração do projeto e do artigo
</commit_message>
<xml_diff>
--- a/Artigo.docx
+++ b/Artigo.docx
@@ -45,8 +45,6 @@
           <w:rFonts w:ascii="Times New Roman" w:hAnsi="Times New Roman" w:cs="Times New Roman"/>
         </w:rPr>
       </w:pPr>
-      <w:bookmarkStart w:id="0" w:name="_GoBack"/>
-      <w:bookmarkEnd w:id="0"/>
       <w:r>
         <w:rPr>
           <w:rFonts w:ascii="Times New Roman" w:hAnsi="Times New Roman" w:cs="Times New Roman"/>
@@ -202,37 +200,7 @@
         <w:rPr>
           <w:rFonts w:ascii="Times New Roman" w:hAnsi="Times New Roman" w:cs="Times New Roman"/>
         </w:rPr>
-        <w:t>Este documento tem por final</w:t>
-      </w:r>
-      <w:r>
-        <w:rPr>
-          <w:rFonts w:ascii="Times New Roman" w:hAnsi="Times New Roman" w:cs="Times New Roman"/>
-        </w:rPr>
-        <w:t xml:space="preserve">idade apresentar a aplicação de aprendizado por reforço em </w:t>
-      </w:r>
-      <w:r>
-        <w:rPr>
-          <w:rFonts w:ascii="Times New Roman" w:hAnsi="Times New Roman" w:cs="Times New Roman"/>
-        </w:rPr>
-        <w:t xml:space="preserve">um </w:t>
-      </w:r>
-      <w:r>
-        <w:rPr>
-          <w:rFonts w:ascii="Times New Roman" w:hAnsi="Times New Roman" w:cs="Times New Roman"/>
-        </w:rPr>
-        <w:t>simulador de vigia noturno. Para aplicação dessa</w:t>
-      </w:r>
-      <w:r>
-        <w:rPr>
-          <w:rFonts w:ascii="Times New Roman" w:hAnsi="Times New Roman" w:cs="Times New Roman"/>
-        </w:rPr>
-        <w:t xml:space="preserve"> estratégia</w:t>
-      </w:r>
-      <w:r>
-        <w:rPr>
-          <w:rFonts w:ascii="Times New Roman" w:hAnsi="Times New Roman" w:cs="Times New Roman"/>
-        </w:rPr>
-        <w:t xml:space="preserve"> foi utilizado o algoritmo de Q-</w:t>
+        <w:t>Este documento tem por finalidade apresentar a aplicação de aprendizado por reforço em um simulador de vigia noturno. Para aplicação dessa estratégia foi utilizado o algoritmo de Q-</w:t>
       </w:r>
       <w:proofErr w:type="spellStart"/>
       <w:r>
@@ -246,67 +214,7 @@
         <w:rPr>
           <w:rFonts w:ascii="Times New Roman" w:hAnsi="Times New Roman" w:cs="Times New Roman"/>
         </w:rPr>
-        <w:t xml:space="preserve"> para aprendizagem</w:t>
-      </w:r>
-      <w:r>
-        <w:rPr>
-          <w:rFonts w:ascii="Times New Roman" w:hAnsi="Times New Roman" w:cs="Times New Roman"/>
-        </w:rPr>
-        <w:t xml:space="preserve"> </w:t>
-      </w:r>
-      <w:r>
-        <w:rPr>
-          <w:rFonts w:ascii="Times New Roman" w:hAnsi="Times New Roman" w:cs="Times New Roman"/>
-        </w:rPr>
-        <w:t>d</w:t>
-      </w:r>
-      <w:r>
-        <w:rPr>
-          <w:rFonts w:ascii="Times New Roman" w:hAnsi="Times New Roman" w:cs="Times New Roman"/>
-        </w:rPr>
-        <w:t>o</w:t>
-      </w:r>
-      <w:r>
-        <w:rPr>
-          <w:rFonts w:ascii="Times New Roman" w:hAnsi="Times New Roman" w:cs="Times New Roman"/>
-        </w:rPr>
-        <w:t xml:space="preserve"> ambiente proposto</w:t>
-      </w:r>
-      <w:r>
-        <w:rPr>
-          <w:rFonts w:ascii="Times New Roman" w:hAnsi="Times New Roman" w:cs="Times New Roman"/>
-        </w:rPr>
-        <w:t>. A ferramenta utiliza</w:t>
-      </w:r>
-      <w:r>
-        <w:rPr>
-          <w:rFonts w:ascii="Times New Roman" w:hAnsi="Times New Roman" w:cs="Times New Roman"/>
-        </w:rPr>
-        <w:t xml:space="preserve"> o</w:t>
-      </w:r>
-      <w:r>
-        <w:rPr>
-          <w:rFonts w:ascii="Times New Roman" w:hAnsi="Times New Roman" w:cs="Times New Roman"/>
-        </w:rPr>
-        <w:t xml:space="preserve"> método </w:t>
-      </w:r>
-      <w:r>
-        <w:rPr>
-          <w:rFonts w:ascii="Times New Roman" w:hAnsi="Times New Roman" w:cs="Times New Roman"/>
-        </w:rPr>
-        <w:t>para aprender o caminho de todos os pontos para todos os pontos que foram retirados do ambiente de aprendizagem. Para</w:t>
-      </w:r>
-      <w:r>
-        <w:rPr>
-          <w:rFonts w:ascii="Times New Roman" w:hAnsi="Times New Roman" w:cs="Times New Roman"/>
-        </w:rPr>
-        <w:t xml:space="preserve"> desenvolvimento e apresentação da ferramenta foi utilizada a planta </w:t>
-      </w:r>
-      <w:r>
-        <w:rPr>
-          <w:rFonts w:ascii="Times New Roman" w:hAnsi="Times New Roman" w:cs="Times New Roman"/>
-        </w:rPr>
-        <w:t xml:space="preserve">Shopping Peixoto, da cidade de </w:t>
+        <w:t xml:space="preserve"> para aprendizagem do ambiente proposto. A ferramenta utiliza o método para aprender o caminho de todos os pontos para todos os pontos que foram retirados do ambiente de aprendizagem. Para desenvolvimento e apresentação da ferramenta foi utilizada a planta Shopping Peixoto, da cidade de </w:t>
       </w:r>
       <w:proofErr w:type="spellStart"/>
       <w:r>
@@ -1406,22 +1314,7 @@
         <w:jc w:val="both"/>
       </w:pPr>
       <w:r>
-        <w:t>A disciplina Inteligência Artificial nos apresenta conceitos e técnicas para que possamos aplicá-los na resolução de problemas computacionais, levando em consideração as vantagens e des</w:t>
-      </w:r>
-      <w:r>
-        <w:t>vantagens de cada técnica. Um do</w:t>
-      </w:r>
-      <w:r>
-        <w:t xml:space="preserve">s conceitos abordados é </w:t>
-      </w:r>
-      <w:r>
-        <w:t>o do aprendizado por reforço um d</w:t>
-      </w:r>
-      <w:r>
-        <w:t>o</w:t>
-      </w:r>
-      <w:r>
-        <w:t>s paradigmas computacionais de aprendizagem</w:t>
+        <w:t>A disciplina Inteligência Artificial nos apresenta conceitos e técnicas para que possamos aplicá-los na resolução de problemas computacionais, levando em consideração as vantagens e desvantagens de cada técnica. Um dos conceitos abordados é o do aprendizado por reforço um dos paradigmas computacionais de aprendizagem</w:t>
       </w:r>
       <w:r>
         <w:t>,</w:t>
@@ -2399,14 +2292,14 @@
         <w:rPr>
           <w:rFonts w:ascii="Times New Roman" w:hAnsi="Times New Roman" w:cs="Times New Roman"/>
         </w:rPr>
-        <w:t xml:space="preserve">e o </w:t>
-      </w:r>
-      <w:proofErr w:type="spellStart"/>
-      <w:r>
-        <w:rPr>
-          <w:rFonts w:ascii="Times New Roman" w:hAnsi="Times New Roman" w:cs="Times New Roman"/>
-        </w:rPr>
-        <w:t>realizarVigilancia</w:t>
+        <w:t xml:space="preserve">e </w:t>
+      </w:r>
+      <w:proofErr w:type="spellStart"/>
+      <w:r>
+        <w:rPr>
+          <w:rFonts w:ascii="Times New Roman" w:hAnsi="Times New Roman" w:cs="Times New Roman"/>
+        </w:rPr>
+        <w:t>gerarCaminho</w:t>
       </w:r>
       <w:proofErr w:type="spellEnd"/>
       <w:r>
@@ -2570,6 +2463,7 @@
         <w:jc w:val="both"/>
         <w:rPr>
           <w:rFonts w:ascii="Times New Roman" w:hAnsi="Times New Roman" w:cs="Times New Roman"/>
+          <w:u w:val="single"/>
         </w:rPr>
       </w:pPr>
       <w:r>
@@ -2589,14 +2483,32 @@
         <w:rPr>
           <w:rFonts w:ascii="Times New Roman" w:hAnsi="Times New Roman" w:cs="Times New Roman"/>
         </w:rPr>
-        <w:t>realizarVigilancia</w:t>
-      </w:r>
-      <w:proofErr w:type="spellEnd"/>
-      <w:r>
-        <w:rPr>
-          <w:rFonts w:ascii="Times New Roman" w:hAnsi="Times New Roman" w:cs="Times New Roman"/>
-        </w:rPr>
-        <w:t xml:space="preserve"> realiza o processo de gerar o percurso o qual o </w:t>
+        <w:t>gerarCaminho</w:t>
+      </w:r>
+      <w:proofErr w:type="spellEnd"/>
+      <w:r>
+        <w:rPr>
+          <w:rFonts w:ascii="Times New Roman" w:hAnsi="Times New Roman" w:cs="Times New Roman"/>
+        </w:rPr>
+        <w:t xml:space="preserve"> </w:t>
+      </w:r>
+      <w:r>
+        <w:rPr>
+          <w:rFonts w:ascii="Times New Roman" w:hAnsi="Times New Roman" w:cs="Times New Roman"/>
+        </w:rPr>
+        <w:t>realiz</w:t>
+      </w:r>
+      <w:r>
+        <w:rPr>
+          <w:rFonts w:ascii="Times New Roman" w:hAnsi="Times New Roman" w:cs="Times New Roman"/>
+        </w:rPr>
+        <w:t>a o processo de gerar o caminho</w:t>
+      </w:r>
+      <w:r>
+        <w:rPr>
+          <w:rFonts w:ascii="Times New Roman" w:hAnsi="Times New Roman" w:cs="Times New Roman"/>
+        </w:rPr>
+        <w:t xml:space="preserve"> o qual o </w:t>
       </w:r>
       <w:proofErr w:type="spellStart"/>
       <w:r>
@@ -2610,7 +2522,67 @@
         <w:rPr>
           <w:rFonts w:ascii="Times New Roman" w:hAnsi="Times New Roman" w:cs="Times New Roman"/>
         </w:rPr>
-        <w:t xml:space="preserve"> deverá percorrer.  Esse percurso é gerado a partir da escolha aleatoriamente de um estado para ser a origem do processo de vigilância e um estado destino, esses e os demais pertencentes ao conjunto de estados (pontos) os quais ele deve monitorar. Em seguida, o caminho da origem ao destino é atribuído ao percurso, e o destino se torna a origem e é escolhido um novo estado para se tornar o destino, sendo que os destinos anteriores não </w:t>
+        <w:t xml:space="preserve"> deverá percorrer</w:t>
+      </w:r>
+      <w:r>
+        <w:rPr>
+          <w:rFonts w:ascii="Times New Roman" w:hAnsi="Times New Roman" w:cs="Times New Roman"/>
+        </w:rPr>
+        <w:t xml:space="preserve"> e armazenar em um arquivo</w:t>
+      </w:r>
+      <w:r>
+        <w:rPr>
+          <w:rFonts w:ascii="Times New Roman" w:hAnsi="Times New Roman" w:cs="Times New Roman"/>
+        </w:rPr>
+        <w:t xml:space="preserve">.  Esse </w:t>
+      </w:r>
+      <w:r>
+        <w:rPr>
+          <w:rFonts w:ascii="Times New Roman" w:hAnsi="Times New Roman" w:cs="Times New Roman"/>
+        </w:rPr>
+        <w:t>caminho</w:t>
+      </w:r>
+      <w:r>
+        <w:rPr>
+          <w:rFonts w:ascii="Times New Roman" w:hAnsi="Times New Roman" w:cs="Times New Roman"/>
+        </w:rPr>
+        <w:t xml:space="preserve"> é gerado a partir da escolha aleatoriamente de um estado para ser a origem do processo de vigilância e um estado destino, esses e os demais pertencentes ao conjunto de estados (pontos)</w:t>
+      </w:r>
+      <w:r>
+        <w:rPr>
+          <w:rFonts w:ascii="Times New Roman" w:hAnsi="Times New Roman" w:cs="Times New Roman"/>
+        </w:rPr>
+        <w:t>, armazenados em uma lista,</w:t>
+      </w:r>
+      <w:r>
+        <w:rPr>
+          <w:rFonts w:ascii="Times New Roman" w:hAnsi="Times New Roman" w:cs="Times New Roman"/>
+        </w:rPr>
+        <w:t xml:space="preserve"> os quais ele deve monitorar. </w:t>
+      </w:r>
+      <w:r>
+        <w:rPr>
+          <w:rFonts w:ascii="Times New Roman" w:hAnsi="Times New Roman" w:cs="Times New Roman"/>
+        </w:rPr>
+        <w:t xml:space="preserve">Enquanto ele não passar por todos os pontos da lista, </w:t>
+      </w:r>
+      <w:r>
+        <w:rPr>
+          <w:rFonts w:ascii="Times New Roman" w:hAnsi="Times New Roman" w:cs="Times New Roman"/>
+        </w:rPr>
+        <w:t>o</w:t>
+      </w:r>
+      <w:r>
+        <w:rPr>
+          <w:rFonts w:ascii="Times New Roman" w:hAnsi="Times New Roman" w:cs="Times New Roman"/>
+        </w:rPr>
+        <w:t xml:space="preserve"> estado destino se torna o de </w:t>
+      </w:r>
+      <w:r>
+        <w:rPr>
+          <w:rFonts w:ascii="Times New Roman" w:hAnsi="Times New Roman" w:cs="Times New Roman"/>
+        </w:rPr>
+        <w:t xml:space="preserve">origem e é escolhido um novo estado para se tornar o destino, sendo que os destinos anteriores não </w:t>
       </w:r>
       <w:r>
         <w:rPr>
@@ -2634,7 +2606,19 @@
         <w:rPr>
           <w:rFonts w:ascii="Times New Roman" w:hAnsi="Times New Roman" w:cs="Times New Roman"/>
         </w:rPr>
-        <w:t xml:space="preserve">s a lista de estados a serem visitados para que não apresente no </w:t>
+        <w:t>s a li</w:t>
+      </w:r>
+      <w:r>
+        <w:rPr>
+          <w:rFonts w:ascii="Times New Roman" w:hAnsi="Times New Roman" w:cs="Times New Roman"/>
+        </w:rPr>
+        <w:t>sta</w:t>
+      </w:r>
+      <w:r>
+        <w:rPr>
+          <w:rFonts w:ascii="Times New Roman" w:hAnsi="Times New Roman" w:cs="Times New Roman"/>
+        </w:rPr>
+        <w:t xml:space="preserve"> para que não apresente no </w:t>
       </w:r>
       <w:r>
         <w:rPr>
@@ -2649,6 +2633,8 @@
         </w:rPr>
         <w:t>alizado até que a lista de pontos a serem monitorados esteja vazia.</w:t>
       </w:r>
+      <w:bookmarkStart w:id="0" w:name="_GoBack"/>
+      <w:bookmarkEnd w:id="0"/>
     </w:p>
     <w:p>
       <w:pPr>
@@ -4586,7 +4572,7 @@
 </file>
 
 <file path=customXml/itemProps1.xml><?xml version="1.0" encoding="utf-8"?>
-<ds:datastoreItem xmlns:ds="http://schemas.openxmlformats.org/officeDocument/2006/customXml" ds:itemID="{EE4D8C7D-4263-484F-85F2-E5D14C623ECE}">
+<ds:datastoreItem xmlns:ds="http://schemas.openxmlformats.org/officeDocument/2006/customXml" ds:itemID="{E534FA0B-DAFF-49F0-95E3-A8E76BBD4D0C}">
   <ds:schemaRefs>
     <ds:schemaRef ds:uri="http://schemas.openxmlformats.org/officeDocument/2006/bibliography"/>
   </ds:schemaRefs>

</xml_diff>